<commit_message>
docs: atualiza documentação e Power BI
- Atualiza documentação técnica com melhorias
- Atualiza dashboard Power BI com novos insights
- Adiciona Links de Acesso para recursos do projeto
- Remove relatório desnecessário
</commit_message>
<xml_diff>
--- a/Documentação Técnica - Covid19.docx
+++ b/Documentação Técnica - Covid19.docx
@@ -25,184 +25,6 @@
           <w:lang w:val="pt-BR"/>
         </w:rPr>
       </w:pPr>
-    </w:p>
-    <w:p>
-      <w:pPr>
-        <w:jc w:val="center"/>
-        <w:rPr>
-          <w:b/>
-          <w:lang w:val="pt-BR"/>
-        </w:rPr>
-      </w:pPr>
-    </w:p>
-    <w:p>
-      <w:pPr>
-        <w:jc w:val="center"/>
-        <w:rPr>
-          <w:b/>
-          <w:lang w:val="pt-BR"/>
-        </w:rPr>
-      </w:pPr>
-    </w:p>
-    <w:p>
-      <w:pPr>
-        <w:jc w:val="center"/>
-        <w:rPr>
-          <w:b/>
-          <w:lang w:val="pt-BR"/>
-        </w:rPr>
-      </w:pPr>
-    </w:p>
-    <w:p>
-      <w:pPr>
-        <w:jc w:val="center"/>
-        <w:rPr>
-          <w:b/>
-          <w:lang w:val="pt-BR"/>
-        </w:rPr>
-      </w:pPr>
-    </w:p>
-    <w:p>
-      <w:pPr>
-        <w:jc w:val="center"/>
-        <w:rPr>
-          <w:b/>
-          <w:lang w:val="pt-BR"/>
-        </w:rPr>
-      </w:pPr>
-    </w:p>
-    <w:p>
-      <w:pPr>
-        <w:jc w:val="center"/>
-        <w:rPr>
-          <w:b/>
-          <w:lang w:val="pt-BR"/>
-        </w:rPr>
-      </w:pPr>
-    </w:p>
-    <w:p>
-      <w:pPr>
-        <w:jc w:val="center"/>
-        <w:rPr>
-          <w:b/>
-          <w:lang w:val="pt-BR"/>
-        </w:rPr>
-      </w:pPr>
-    </w:p>
-    <w:p>
-      <w:pPr>
-        <w:jc w:val="center"/>
-        <w:rPr>
-          <w:lang w:val="pt-BR"/>
-        </w:rPr>
-      </w:pPr>
-      <w:r>
-        <w:rPr>
-          <w:b/>
-          <w:lang w:val="pt-BR"/>
-        </w:rPr>
-        <w:br/>
-      </w:r>
-      <w:r>
-        <w:rPr>
-          <w:b/>
-          <w:lang w:val="pt-BR"/>
-        </w:rPr>
-        <w:br/>
-        <w:t xml:space="preserve">DOCUMENTAÇÃO TÉCNICA – </w:t>
-      </w:r>
-      <w:r>
-        <w:rPr>
-          <w:b/>
-          <w:lang w:val="pt-BR"/>
-        </w:rPr>
-        <w:t>TECH CHALLENGE COVID19</w:t>
-      </w:r>
-    </w:p>
-    <w:p>
-      <w:pPr>
-        <w:jc w:val="center"/>
-        <w:rPr>
-          <w:lang w:val="pt-BR"/>
-        </w:rPr>
-      </w:pPr>
-      <w:r>
-        <w:rPr>
-          <w:lang w:val="pt-BR"/>
-        </w:rPr>
-        <w:br/>
-      </w:r>
-      <w:r>
-        <w:rPr>
-          <w:lang w:val="pt-BR"/>
-        </w:rPr>
-        <w:br/>
-        <w:t xml:space="preserve">Aluno: </w:t>
-      </w:r>
-      <w:r>
-        <w:rPr>
-          <w:lang w:val="pt-BR"/>
-        </w:rPr>
-        <w:t>PEDRO HENRIQUE ROCHA FARIAS</w:t>
-      </w:r>
-    </w:p>
-    <w:p>
-      <w:pPr>
-        <w:jc w:val="center"/>
-        <w:rPr>
-          <w:lang w:val="pt-BR"/>
-        </w:rPr>
-      </w:pPr>
-      <w:r>
-        <w:rPr>
-          <w:lang w:val="pt-BR"/>
-        </w:rPr>
-        <w:t>MATEUS MAIA CAMARA AGRE</w:t>
-      </w:r>
-    </w:p>
-    <w:p>
-      <w:pPr>
-        <w:jc w:val="center"/>
-        <w:rPr>
-          <w:lang w:val="pt-BR"/>
-        </w:rPr>
-      </w:pPr>
-      <w:r>
-        <w:rPr>
-          <w:lang w:val="pt-BR"/>
-        </w:rPr>
-        <w:t xml:space="preserve">Curso: Pós-Graduação em </w:t>
-      </w:r>
-      <w:r>
-        <w:rPr>
-          <w:lang w:val="pt-BR"/>
-        </w:rPr>
-        <w:t>Data &amp; Analytics</w:t>
-      </w:r>
-    </w:p>
-    <w:p>
-      <w:pPr>
-        <w:jc w:val="center"/>
-        <w:rPr>
-          <w:lang w:val="pt-BR"/>
-        </w:rPr>
-      </w:pPr>
-    </w:p>
-    <w:p>
-      <w:pPr>
-        <w:jc w:val="center"/>
-        <w:rPr>
-          <w:lang w:val="pt-BR"/>
-        </w:rPr>
-      </w:pPr>
-    </w:p>
-    <w:p>
-      <w:pPr>
-        <w:jc w:val="center"/>
-        <w:rPr>
-          <w:lang w:val="pt-BR"/>
-        </w:rPr>
-      </w:pPr>
       <w:bookmarkStart w:id="0" w:name="_GoBack"/>
       <w:bookmarkEnd w:id="0"/>
     </w:p>
@@ -210,6 +32,7 @@
       <w:pPr>
         <w:jc w:val="center"/>
         <w:rPr>
+          <w:b/>
           <w:lang w:val="pt-BR"/>
         </w:rPr>
       </w:pPr>
@@ -218,6 +41,7 @@
       <w:pPr>
         <w:jc w:val="center"/>
         <w:rPr>
+          <w:b/>
           <w:lang w:val="pt-BR"/>
         </w:rPr>
       </w:pPr>
@@ -226,6 +50,15 @@
       <w:pPr>
         <w:jc w:val="center"/>
         <w:rPr>
+          <w:b/>
+          <w:lang w:val="pt-BR"/>
+        </w:rPr>
+      </w:pPr>
+    </w:p>
+    <w:p>
+      <w:pPr>
+        <w:rPr>
+          <w:b/>
           <w:lang w:val="pt-BR"/>
         </w:rPr>
       </w:pPr>
@@ -234,6 +67,7 @@
       <w:pPr>
         <w:jc w:val="center"/>
         <w:rPr>
+          <w:b/>
           <w:lang w:val="pt-BR"/>
         </w:rPr>
       </w:pPr>
@@ -245,6 +79,28 @@
           <w:lang w:val="pt-BR"/>
         </w:rPr>
       </w:pPr>
+      <w:r>
+        <w:rPr>
+          <w:b/>
+          <w:lang w:val="pt-BR"/>
+        </w:rPr>
+        <w:br/>
+      </w:r>
+      <w:r>
+        <w:rPr>
+          <w:b/>
+          <w:lang w:val="pt-BR"/>
+        </w:rPr>
+        <w:br/>
+        <w:t xml:space="preserve">DOCUMENTAÇÃO TÉCNICA – </w:t>
+      </w:r>
+      <w:r>
+        <w:rPr>
+          <w:b/>
+          <w:lang w:val="pt-BR"/>
+        </w:rPr>
+        <w:t>TECH CHALLENGE COVID19</w:t>
+      </w:r>
     </w:p>
     <w:p>
       <w:pPr>
@@ -264,747 +120,32 @@
           <w:lang w:val="pt-BR"/>
         </w:rPr>
         <w:br/>
-        <w:t>São Paulo</w:t>
-      </w:r>
-      <w:r>
-        <w:rPr>
-          <w:lang w:val="pt-BR"/>
-        </w:rPr>
-        <w:br/>
-        <w:t>Outubro de 2025</w:t>
-      </w:r>
-      <w:r>
-        <w:rPr>
-          <w:lang w:val="pt-BR"/>
-        </w:rPr>
-        <w:br w:type="page"/>
+        <w:t xml:space="preserve">Aluno: </w:t>
+      </w:r>
+      <w:r>
+        <w:rPr>
+          <w:lang w:val="pt-BR"/>
+        </w:rPr>
+        <w:t>PEDRO HENRIQUE ROCHA FARIAS</w:t>
       </w:r>
     </w:p>
     <w:p>
       <w:pPr>
+        <w:jc w:val="center"/>
         <w:rPr>
           <w:lang w:val="pt-BR"/>
         </w:rPr>
       </w:pPr>
-      <w:bookmarkStart w:id="1" w:name="_Toc210673159"/>
-      <w:r>
-        <w:rPr>
-          <w:rStyle w:val="Heading1Char"/>
-          <w:lang w:val="pt-BR"/>
-        </w:rPr>
-        <w:lastRenderedPageBreak/>
-        <w:t>INTRODUÇÃO</w:t>
-      </w:r>
-      <w:bookmarkEnd w:id="1"/>
-      <w:r>
-        <w:rPr>
-          <w:lang w:val="pt-BR"/>
-        </w:rPr>
-        <w:br/>
-      </w:r>
-      <w:r>
-        <w:rPr>
-          <w:lang w:val="pt-BR"/>
-        </w:rPr>
-        <w:br/>
-      </w:r>
-      <w:r>
-        <w:rPr>
-          <w:rStyle w:val="Heading2Char"/>
-          <w:lang w:val="pt-BR"/>
-        </w:rPr>
-        <w:t>1.1 Contextualização do Problema</w:t>
-      </w:r>
-      <w:r>
-        <w:rPr>
-          <w:lang w:val="pt-BR"/>
-        </w:rPr>
-        <w:br/>
-      </w:r>
-      <w:r>
-        <w:rPr>
-          <w:lang w:val="pt-BR"/>
-        </w:rPr>
-        <w:br/>
-        <w:t>A pandemia de COVID-19 gerou uma demanda crítica por sistemas capazes de processar, integrar e analisar grandes volumes de dados epidemiológicos em tempo hábil. O Instituto Brasileiro de Geografia e Estatística (IBGE) desenvolveu a PNAD-COVID19, uma pesquisa específica para monitorar os impactos da pandemia no mercado de trabalho e cuidados de saúde.</w:t>
-      </w:r>
-      <w:r>
-        <w:rPr>
-          <w:lang w:val="pt-BR"/>
-        </w:rPr>
-        <w:br/>
-      </w:r>
-      <w:r>
-        <w:rPr>
-          <w:lang w:val="pt-BR"/>
-        </w:rPr>
-        <w:br/>
-      </w:r>
-      <w:r>
-        <w:rPr>
-          <w:rStyle w:val="Heading2Char"/>
-          <w:lang w:val="pt-BR"/>
-        </w:rPr>
-        <w:t>1.2 Objetivos</w:t>
-      </w:r>
-      <w:r>
-        <w:rPr>
-          <w:lang w:val="pt-BR"/>
-        </w:rPr>
-        <w:br/>
-      </w:r>
-      <w:r>
-        <w:rPr>
-          <w:lang w:val="pt-BR"/>
-        </w:rPr>
-        <w:br/>
-      </w:r>
-      <w:r>
-        <w:rPr>
-          <w:rStyle w:val="Heading2Char"/>
-          <w:lang w:val="pt-BR"/>
-        </w:rPr>
-        <w:t>1.2.1 Objetivo Geral</w:t>
-      </w:r>
-      <w:r>
-        <w:rPr>
-          <w:lang w:val="pt-BR"/>
-        </w:rPr>
-        <w:br/>
-        <w:t>Desenvolver uma arquitetura de dados escalável e robusta para processamento automatizado de dados da PNAD-COVID19, implementando as melhores práticas de engenharia de dados e governança em ambiente cloud.</w:t>
-      </w:r>
-      <w:r>
-        <w:rPr>
-          <w:lang w:val="pt-BR"/>
-        </w:rPr>
-        <w:br/>
-      </w:r>
-      <w:r>
-        <w:rPr>
-          <w:lang w:val="pt-BR"/>
-        </w:rPr>
-        <w:br/>
-      </w:r>
-      <w:r>
-        <w:rPr>
-          <w:rStyle w:val="Heading2Char"/>
-          <w:lang w:val="pt-BR"/>
-        </w:rPr>
-        <w:t>1.2.2 Objetivos Específicos</w:t>
-      </w:r>
-      <w:r>
-        <w:rPr>
-          <w:lang w:val="pt-BR"/>
-        </w:rPr>
-        <w:br/>
-      </w:r>
-      <w:r>
-        <w:rPr>
-          <w:lang w:val="pt-BR"/>
-        </w:rPr>
-        <w:br/>
-      </w:r>
-      <w:r>
-        <w:rPr>
-          <w:rStyle w:val="Heading2Char"/>
-          <w:lang w:val="pt-BR"/>
-        </w:rPr>
-        <w:t>1.3 Justificativa Técnica</w:t>
-      </w:r>
-      <w:r>
-        <w:rPr>
-          <w:lang w:val="pt-BR"/>
-        </w:rPr>
-        <w:br/>
-      </w:r>
-      <w:r>
-        <w:rPr>
-          <w:lang w:val="pt-BR"/>
-        </w:rPr>
-        <w:br/>
-        <w:t>A escolha da arquitetura medalhão justifica-se pela necessidade de:</w:t>
-      </w:r>
-      <w:r>
-        <w:rPr>
-          <w:lang w:val="pt-BR"/>
-        </w:rPr>
-        <w:br/>
-        <w:t>2. FUNDAMENTAÇÃO TEÓRICA</w:t>
-      </w:r>
-      <w:r>
-        <w:rPr>
-          <w:lang w:val="pt-BR"/>
-        </w:rPr>
-        <w:br/>
-      </w:r>
-      <w:r>
-        <w:rPr>
-          <w:lang w:val="pt-BR"/>
-        </w:rPr>
-        <w:br/>
-      </w:r>
-      <w:r>
-        <w:rPr>
-          <w:rStyle w:val="Heading2Char"/>
-          <w:lang w:val="pt-BR"/>
-        </w:rPr>
-        <w:t>2.1 Arquitetura Medalhão (Medallion Architecture)</w:t>
-      </w:r>
-      <w:r>
-        <w:rPr>
-          <w:lang w:val="pt-BR"/>
-        </w:rPr>
-        <w:br/>
-      </w:r>
-      <w:r>
-        <w:rPr>
-          <w:lang w:val="pt-BR"/>
-        </w:rPr>
-        <w:br/>
-        <w:t>A arquitetura medalhão é um padrão de design de data lake que organiza dados em três camadas distintas:</w:t>
-      </w:r>
-      <w:r>
-        <w:rPr>
-          <w:lang w:val="pt-BR"/>
-        </w:rPr>
-        <w:t xml:space="preserve"> Camada Bronze, Camada Silver, Camada Gold</w:t>
-      </w:r>
-      <w:r>
-        <w:rPr>
-          <w:lang w:val="pt-BR"/>
-        </w:rPr>
-        <w:br/>
-        <w:t>Esta abordagem fornece:</w:t>
-      </w:r>
-      <w:r>
-        <w:rPr>
-          <w:lang w:val="pt-BR"/>
-        </w:rPr>
-        <w:br/>
-        <w:t>- Rastreabilidade completa do lineage dos dados</w:t>
-      </w:r>
-      <w:r>
-        <w:rPr>
-          <w:lang w:val="pt-BR"/>
-        </w:rPr>
-        <w:br/>
-        <w:t>- Capacidade de reprocessamento a partir de qualquer camada</w:t>
-      </w:r>
-      <w:r>
-        <w:rPr>
-          <w:lang w:val="pt-BR"/>
-        </w:rPr>
-        <w:br/>
-        <w:t>- Isolamento entre diferentes níveis de qualidade de dados</w:t>
-      </w:r>
-      <w:r>
-        <w:rPr>
-          <w:lang w:val="pt-BR"/>
-        </w:rPr>
-        <w:br/>
-        <w:t>- Flexibilidade para múltiplos casos de uso analíticos</w:t>
-      </w:r>
-      <w:r>
-        <w:rPr>
-          <w:lang w:val="pt-BR"/>
-        </w:rPr>
-        <w:br/>
-      </w:r>
-      <w:r>
-        <w:rPr>
-          <w:lang w:val="pt-BR"/>
-        </w:rPr>
-        <w:br/>
-      </w:r>
-      <w:r>
-        <w:rPr>
-          <w:rStyle w:val="Heading2Char"/>
-          <w:lang w:val="pt-BR"/>
-        </w:rPr>
-        <w:t>2.2 Metodologia ETL vs ELT</w:t>
-      </w:r>
-      <w:r>
-        <w:rPr>
-          <w:lang w:val="pt-BR"/>
-        </w:rPr>
-        <w:br/>
-      </w:r>
-      <w:r>
-        <w:rPr>
-          <w:lang w:val="pt-BR"/>
-        </w:rPr>
-        <w:br/>
-        <w:t>O projeto adota uma abordagem híbrida ETL/ELT:</w:t>
-      </w:r>
-      <w:r>
-        <w:rPr>
-          <w:lang w:val="pt-BR"/>
-        </w:rPr>
-        <w:br/>
-      </w:r>
-      <w:r>
-        <w:rPr>
-          <w:lang w:val="pt-BR"/>
-        </w:rPr>
-        <w:br/>
-        <w:t>Esta estratégia maximiza a flexibilidade mantendo performance otimizada.</w:t>
-      </w:r>
-      <w:r>
-        <w:rPr>
-          <w:lang w:val="pt-BR"/>
-        </w:rPr>
-        <w:br/>
-      </w:r>
-      <w:r>
-        <w:rPr>
-          <w:lang w:val="pt-BR"/>
-        </w:rPr>
-        <w:br/>
-        <w:t>2.3 Padrões de Ingestão de Dados</w:t>
-      </w:r>
-      <w:r>
-        <w:rPr>
-          <w:lang w:val="pt-BR"/>
-        </w:rPr>
-        <w:br/>
-      </w:r>
-      <w:r>
-        <w:rPr>
-          <w:lang w:val="pt-BR"/>
-        </w:rPr>
-        <w:lastRenderedPageBreak/>
-        <w:br/>
-      </w:r>
-      <w:r>
-        <w:rPr>
-          <w:rStyle w:val="Heading2Char"/>
-          <w:lang w:val="pt-BR"/>
-        </w:rPr>
-        <w:t>2.3.1 Batch Processing</w:t>
-      </w:r>
-      <w:r>
-        <w:rPr>
-          <w:lang w:val="pt-BR"/>
-        </w:rPr>
-        <w:br/>
-        <w:t>Implementação de processamento em lotes para datasets históricos, otimizado para:</w:t>
-      </w:r>
-      <w:r>
-        <w:rPr>
-          <w:lang w:val="pt-BR"/>
-        </w:rPr>
-        <w:br/>
-        <w:t>- Throughput elevado</w:t>
-      </w:r>
-      <w:r>
-        <w:rPr>
-          <w:lang w:val="pt-BR"/>
-        </w:rPr>
-        <w:br/>
-        <w:t>- Consistência transacional</w:t>
-      </w:r>
-      <w:r>
-        <w:rPr>
-          <w:lang w:val="pt-BR"/>
-        </w:rPr>
-        <w:br/>
-        <w:t>- Recuperação de falhas</w:t>
-      </w:r>
-      <w:r>
-        <w:rPr>
-          <w:lang w:val="pt-BR"/>
-        </w:rPr>
-        <w:br/>
-      </w:r>
-      <w:r>
-        <w:rPr>
-          <w:lang w:val="pt-BR"/>
-        </w:rPr>
-        <w:br/>
-      </w:r>
-      <w:r>
-        <w:rPr>
-          <w:rStyle w:val="Heading2Char"/>
-          <w:lang w:val="pt-BR"/>
-        </w:rPr>
-        <w:t>2.3.2 Idempotência</w:t>
-      </w:r>
-      <w:r>
-        <w:rPr>
-          <w:lang w:val="pt-BR"/>
-        </w:rPr>
-        <w:br/>
-        <w:t>Todas as operações são projetadas para serem idempotentes, permitindo re-execução segura.</w:t>
-      </w:r>
-      <w:r>
-        <w:rPr>
-          <w:lang w:val="pt-BR"/>
-        </w:rPr>
-        <w:br/>
-      </w:r>
-      <w:r>
-        <w:rPr>
-          <w:lang w:val="pt-BR"/>
-        </w:rPr>
-        <w:br/>
-      </w:r>
-      <w:r>
-        <w:rPr>
-          <w:lang w:val="pt-BR"/>
-        </w:rPr>
-        <w:br/>
-      </w:r>
-      <w:r>
-        <w:rPr>
-          <w:rStyle w:val="Heading1Char"/>
-          <w:lang w:val="pt-BR"/>
-        </w:rPr>
-        <w:t>3. ARQUITETURA TÉCNICA DO SISTEMA</w:t>
-      </w:r>
-      <w:r>
-        <w:rPr>
-          <w:rStyle w:val="Heading1Char"/>
-          <w:lang w:val="pt-BR"/>
-        </w:rPr>
-        <w:br/>
-      </w:r>
-      <w:r>
-        <w:rPr>
-          <w:lang w:val="pt-BR"/>
-        </w:rPr>
-        <w:br/>
-      </w:r>
-      <w:r>
-        <w:rPr>
-          <w:rStyle w:val="Heading2Char"/>
-          <w:lang w:val="pt-BR"/>
-        </w:rPr>
-        <w:t>3.1 Visão Geral da Arquitetura</w:t>
-      </w:r>
-      <w:r>
-        <w:rPr>
-          <w:lang w:val="pt-BR"/>
-        </w:rPr>
-        <w:br/>
-      </w:r>
-      <w:r>
-        <w:rPr>
-          <w:lang w:val="pt-BR"/>
-        </w:rPr>
-        <w:br/>
-      </w:r>
-      <w:r>
-        <w:rPr>
-          <w:lang w:val="pt-BR"/>
-        </w:rPr>
-        <w:br/>
-      </w:r>
-      <w:r>
-        <w:rPr>
-          <w:rStyle w:val="Heading2Char"/>
-          <w:lang w:val="pt-BR"/>
-        </w:rPr>
-        <w:t>3.2 Componentes da Infraestrutura</w:t>
-      </w:r>
-      <w:r>
-        <w:rPr>
-          <w:lang w:val="pt-BR"/>
-        </w:rPr>
-        <w:br/>
-      </w:r>
-      <w:r>
-        <w:rPr>
-          <w:lang w:val="pt-BR"/>
-        </w:rPr>
-        <w:br/>
-      </w:r>
-      <w:r>
-        <w:rPr>
-          <w:rStyle w:val="Heading2Char"/>
-          <w:lang w:val="pt-BR"/>
-        </w:rPr>
-        <w:t>3.2.1 Ambiente de Execução</w:t>
-      </w:r>
-      <w:r>
-        <w:rPr>
-          <w:lang w:val="pt-BR"/>
-        </w:rPr>
-        <w:br/>
-        <w:t>- Plataforma: Amazon Web Services (AWS)</w:t>
-      </w:r>
-      <w:r>
-        <w:rPr>
-          <w:lang w:val="pt-BR"/>
-        </w:rPr>
-        <w:br/>
-        <w:t>- Instância de Computação: EC2 (especificação conforme workload)</w:t>
-      </w:r>
-      <w:r>
-        <w:rPr>
-          <w:lang w:val="pt-BR"/>
-        </w:rPr>
-        <w:br/>
-        <w:t>- Sistema Operacional: Linux/Windows compatível</w:t>
-      </w:r>
-      <w:r>
-        <w:rPr>
-          <w:lang w:val="pt-BR"/>
-        </w:rPr>
-        <w:br/>
-        <w:t>- Runtime: Python 3.x com bibliotecas especializadas</w:t>
-      </w:r>
-      <w:r>
-        <w:rPr>
-          <w:lang w:val="pt-BR"/>
-        </w:rPr>
-        <w:br/>
-      </w:r>
-      <w:r>
-        <w:rPr>
-          <w:lang w:val="pt-BR"/>
-        </w:rPr>
-        <w:br/>
-      </w:r>
-      <w:r>
-        <w:rPr>
-          <w:rStyle w:val="Heading2Char"/>
-          <w:lang w:val="pt-BR"/>
-        </w:rPr>
-        <w:t>3.2.2 Armazenamento</w:t>
-      </w:r>
-      <w:r>
-        <w:rPr>
-          <w:lang w:val="pt-BR"/>
-        </w:rPr>
-        <w:br/>
-        <w:t>- Object Storage: Amazon S3 (Simple Storage Service)</w:t>
-      </w:r>
-      <w:r>
-        <w:rPr>
-          <w:lang w:val="pt-BR"/>
-        </w:rPr>
-        <w:br/>
-        <w:t xml:space="preserve">- Database: PostgreSQL </w:t>
-      </w:r>
-      <w:r>
-        <w:rPr>
-          <w:lang w:val="pt-BR"/>
-        </w:rPr>
-        <w:br/>
-      </w:r>
-      <w:r>
-        <w:rPr>
-          <w:lang w:val="pt-BR"/>
-        </w:rPr>
-        <w:br/>
-      </w:r>
-      <w:r>
-        <w:rPr>
-          <w:rStyle w:val="Heading2Char"/>
-          <w:lang w:val="pt-BR"/>
-        </w:rPr>
-        <w:t>3.2.3 Conectividade e Segurança</w:t>
-      </w:r>
-      <w:r>
-        <w:rPr>
-          <w:lang w:val="pt-BR"/>
-        </w:rPr>
-        <w:br/>
-        <w:t>- Autenticação: AWS IAM (Identity and Access Management)</w:t>
-      </w:r>
-      <w:r>
-        <w:rPr>
-          <w:lang w:val="pt-BR"/>
-        </w:rPr>
-        <w:br/>
-        <w:t>- Credenciais: Variáveis de ambiente (.env) com rotação periódica</w:t>
-      </w:r>
-      <w:r>
-        <w:rPr>
-          <w:lang w:val="pt-BR"/>
-        </w:rPr>
-        <w:br/>
-        <w:t>- Rede: VPC (Virtual Private Cloud) com security groups restritivos</w:t>
-      </w:r>
-      <w:r>
-        <w:rPr>
-          <w:lang w:val="pt-BR"/>
-        </w:rPr>
-        <w:br/>
-        <w:t>- Criptografia: Dados em trânsito (TLS 1.2+) e em repouso (AES-256)</w:t>
-      </w:r>
-      <w:r>
-        <w:rPr>
-          <w:lang w:val="pt-BR"/>
-        </w:rPr>
-        <w:br/>
-      </w:r>
-      <w:r>
-        <w:rPr>
-          <w:lang w:val="pt-BR"/>
-        </w:rPr>
-        <w:br/>
-      </w:r>
-      <w:r>
-        <w:rPr>
-          <w:rStyle w:val="Heading2Char"/>
-          <w:lang w:val="pt-BR"/>
-        </w:rPr>
-        <w:t>3.3 Fluxo de Dados Detalhado</w:t>
-      </w:r>
-      <w:r>
-        <w:rPr>
-          <w:lang w:val="pt-BR"/>
-        </w:rPr>
-        <w:br/>
-      </w:r>
-      <w:r>
-        <w:rPr>
-          <w:lang w:val="pt-BR"/>
-        </w:rPr>
-        <w:br/>
-        <w:t>FASE 1: Extração (GitHub → S3 Bronze)</w:t>
-      </w:r>
-      <w:r>
-        <w:rPr>
-          <w:lang w:val="pt-BR"/>
-        </w:rPr>
-        <w:br/>
-        <w:t>1. Autenticação GitHub API via HTTPS</w:t>
-      </w:r>
-      <w:r>
-        <w:rPr>
-          <w:lang w:val="pt-BR"/>
-        </w:rPr>
-        <w:br/>
-        <w:t>2. Listagem de arquivos ZIP no repositório</w:t>
-      </w:r>
-      <w:r>
-        <w:rPr>
-          <w:lang w:val="pt-BR"/>
-        </w:rPr>
-        <w:br/>
-        <w:t>3. Download e descompactação em memória</w:t>
-      </w:r>
-      <w:r>
-        <w:rPr>
-          <w:lang w:val="pt-BR"/>
-        </w:rPr>
-        <w:br/>
-      </w:r>
-      <w:r>
-        <w:rPr>
-          <w:lang w:val="pt-BR"/>
-        </w:rPr>
-        <w:lastRenderedPageBreak/>
-        <w:t>4. Validação de formato CSV e integridade</w:t>
-      </w:r>
-      <w:r>
-        <w:rPr>
-          <w:lang w:val="pt-BR"/>
-        </w:rPr>
-        <w:br/>
-        <w:t>5. Upload direto para S3 Bronze sem armazenamento local</w:t>
-      </w:r>
-      <w:r>
-        <w:rPr>
-          <w:lang w:val="pt-BR"/>
-        </w:rPr>
-        <w:br/>
-        <w:t>6. Verificação de duplicatas e controle de versionamento</w:t>
-      </w:r>
-      <w:r>
-        <w:rPr>
-          <w:lang w:val="pt-BR"/>
-        </w:rPr>
-        <w:br/>
-      </w:r>
-      <w:r>
-        <w:rPr>
-          <w:lang w:val="pt-BR"/>
-        </w:rPr>
-        <w:br/>
-        <w:t>FASE 2: Transformação (S3 Bronze → PostgreSQL)</w:t>
-      </w:r>
-      <w:r>
-        <w:rPr>
-          <w:lang w:val="pt-BR"/>
-        </w:rPr>
-        <w:br/>
-        <w:t>1. Download otimizado de CSVs do S3 para buffer</w:t>
-      </w:r>
-      <w:r>
-        <w:rPr>
-          <w:lang w:val="pt-BR"/>
-        </w:rPr>
-        <w:br/>
-        <w:t>2. Execução de DDL para criação de tabelas (se necessário)</w:t>
-      </w:r>
-      <w:r>
-        <w:rPr>
-          <w:lang w:val="pt-BR"/>
-        </w:rPr>
-        <w:br/>
-        <w:t>3. Operação COPY nativa do PostgreSQL para ingestão em massa</w:t>
-      </w:r>
-      <w:r>
-        <w:rPr>
-          <w:lang w:val="pt-BR"/>
-        </w:rPr>
-        <w:br/>
-        <w:t>4. Validação de contagens e integridade referencial</w:t>
-      </w:r>
-      <w:r>
-        <w:rPr>
-          <w:lang w:val="pt-BR"/>
-        </w:rPr>
-        <w:br/>
-        <w:t>5. Commit transacional com rollback automático em caso de erro</w:t>
-      </w:r>
-      <w:r>
-        <w:rPr>
-          <w:lang w:val="pt-BR"/>
-        </w:rPr>
-        <w:br/>
-      </w:r>
-      <w:r>
-        <w:rPr>
-          <w:lang w:val="pt-BR"/>
-        </w:rPr>
-        <w:br/>
-        <w:t>FASE 3: Refinamento (PostgreSQL → S3 Silver)</w:t>
-      </w:r>
-      <w:r>
-        <w:rPr>
-          <w:lang w:val="pt-BR"/>
-        </w:rPr>
-        <w:br/>
-        <w:t>1. Execução de transformações SQL complexas</w:t>
-      </w:r>
-      <w:r>
-        <w:rPr>
-          <w:lang w:val="pt-BR"/>
-        </w:rPr>
-        <w:br/>
-        <w:t>2. Criação de tabela Silver com dados agregados e limpos</w:t>
-      </w:r>
-      <w:r>
-        <w:rPr>
-          <w:lang w:val="pt-BR"/>
-        </w:rPr>
-        <w:br/>
-        <w:t>3. Exportação para formato Parquet otimizado</w:t>
-      </w:r>
-      <w:r>
-        <w:rPr>
-          <w:lang w:val="pt-BR"/>
-        </w:rPr>
-        <w:br/>
-        <w:t>4. Upload para S3 Silver com metadata enriquecida</w:t>
+      <w:r>
+        <w:rPr>
+          <w:lang w:val="pt-BR"/>
+        </w:rPr>
+        <w:t>MATEUS MAIA CAMARA AGRE</w:t>
       </w:r>
     </w:p>
     <w:p>
       <w:pPr>
+        <w:jc w:val="center"/>
         <w:rPr>
           <w:lang w:val="pt-BR"/>
         </w:rPr>
@@ -1013,6 +154,1347 @@
         <w:rPr>
           <w:lang w:val="pt-BR"/>
         </w:rPr>
+        <w:t xml:space="preserve">Curso: Pós-Graduação em </w:t>
+      </w:r>
+      <w:r>
+        <w:rPr>
+          <w:lang w:val="pt-BR"/>
+        </w:rPr>
+        <w:t>Data &amp; Analytics</w:t>
+      </w:r>
+    </w:p>
+    <w:p>
+      <w:pPr>
+        <w:jc w:val="center"/>
+        <w:rPr>
+          <w:lang w:val="pt-BR"/>
+        </w:rPr>
+      </w:pPr>
+    </w:p>
+    <w:p>
+      <w:pPr>
+        <w:jc w:val="center"/>
+        <w:rPr>
+          <w:lang w:val="pt-BR"/>
+        </w:rPr>
+      </w:pPr>
+    </w:p>
+    <w:p>
+      <w:pPr>
+        <w:jc w:val="center"/>
+        <w:rPr>
+          <w:lang w:val="pt-BR"/>
+        </w:rPr>
+      </w:pPr>
+    </w:p>
+    <w:p>
+      <w:pPr>
+        <w:jc w:val="center"/>
+        <w:rPr>
+          <w:lang w:val="pt-BR"/>
+        </w:rPr>
+      </w:pPr>
+    </w:p>
+    <w:p>
+      <w:pPr>
+        <w:jc w:val="center"/>
+        <w:rPr>
+          <w:lang w:val="pt-BR"/>
+        </w:rPr>
+      </w:pPr>
+    </w:p>
+    <w:p>
+      <w:pPr>
+        <w:jc w:val="center"/>
+        <w:rPr>
+          <w:lang w:val="pt-BR"/>
+        </w:rPr>
+      </w:pPr>
+    </w:p>
+    <w:p>
+      <w:pPr>
+        <w:jc w:val="center"/>
+        <w:rPr>
+          <w:lang w:val="pt-BR"/>
+        </w:rPr>
+      </w:pPr>
+    </w:p>
+    <w:p>
+      <w:pPr>
+        <w:jc w:val="center"/>
+        <w:rPr>
+          <w:lang w:val="pt-BR"/>
+        </w:rPr>
+      </w:pPr>
+    </w:p>
+    <w:p>
+      <w:pPr>
+        <w:jc w:val="center"/>
+        <w:rPr>
+          <w:lang w:val="pt-BR"/>
+        </w:rPr>
+      </w:pPr>
+    </w:p>
+    <w:p>
+      <w:pPr>
+        <w:jc w:val="center"/>
+        <w:rPr>
+          <w:lang w:val="pt-BR"/>
+        </w:rPr>
+      </w:pPr>
+    </w:p>
+    <w:p>
+      <w:pPr>
+        <w:jc w:val="center"/>
+        <w:rPr>
+          <w:lang w:val="pt-BR"/>
+        </w:rPr>
+      </w:pPr>
+      <w:r>
+        <w:rPr>
+          <w:lang w:val="pt-BR"/>
+        </w:rPr>
+        <w:br/>
+      </w:r>
+      <w:r>
+        <w:rPr>
+          <w:lang w:val="pt-BR"/>
+        </w:rPr>
+        <w:br/>
+        <w:t>São Paulo</w:t>
+      </w:r>
+      <w:r>
+        <w:rPr>
+          <w:lang w:val="pt-BR"/>
+        </w:rPr>
+        <w:br/>
+        <w:t>Outubro de 2025</w:t>
+      </w:r>
+      <w:r>
+        <w:rPr>
+          <w:lang w:val="pt-BR"/>
+        </w:rPr>
+        <w:br w:type="page"/>
+      </w:r>
+    </w:p>
+    <w:p>
+      <w:pPr>
+        <w:rPr>
+          <w:lang w:val="pt-BR"/>
+        </w:rPr>
+      </w:pPr>
+      <w:bookmarkStart w:id="1" w:name="_Toc210673159"/>
+      <w:r>
+        <w:rPr>
+          <w:rStyle w:val="Heading1Char"/>
+          <w:lang w:val="pt-BR"/>
+        </w:rPr>
+        <w:lastRenderedPageBreak/>
+        <w:t>INTRODUÇÃO</w:t>
+      </w:r>
+      <w:bookmarkEnd w:id="1"/>
+      <w:r>
+        <w:rPr>
+          <w:lang w:val="pt-BR"/>
+        </w:rPr>
+        <w:br/>
+      </w:r>
+      <w:r>
+        <w:rPr>
+          <w:lang w:val="pt-BR"/>
+        </w:rPr>
+        <w:br/>
+      </w:r>
+      <w:r>
+        <w:rPr>
+          <w:rStyle w:val="Heading2Char"/>
+          <w:lang w:val="pt-BR"/>
+        </w:rPr>
+        <w:t>1.1 Contextualização do Problema</w:t>
+      </w:r>
+      <w:r>
+        <w:rPr>
+          <w:lang w:val="pt-BR"/>
+        </w:rPr>
+        <w:br/>
+      </w:r>
+      <w:r>
+        <w:rPr>
+          <w:lang w:val="pt-BR"/>
+        </w:rPr>
+        <w:br/>
+        <w:t>A pandemia de COVID-19 gerou uma demanda crítica por sistemas capazes de processar, integrar e analisar grandes volumes de dados epidemiológicos em tempo hábil. O Instituto Brasileiro de Geografia e Estatística (IBGE) desenvolveu a PNAD-COVID19, uma pesquisa específica para monitorar os impactos da pandemia no mercado de trabalho e cuidados de saúde.</w:t>
+      </w:r>
+      <w:r>
+        <w:rPr>
+          <w:lang w:val="pt-BR"/>
+        </w:rPr>
+        <w:br/>
+      </w:r>
+      <w:r>
+        <w:rPr>
+          <w:lang w:val="pt-BR"/>
+        </w:rPr>
+        <w:br/>
+      </w:r>
+      <w:r>
+        <w:rPr>
+          <w:rStyle w:val="Heading2Char"/>
+          <w:lang w:val="pt-BR"/>
+        </w:rPr>
+        <w:t>1.2 Objetivos</w:t>
+      </w:r>
+      <w:r>
+        <w:rPr>
+          <w:lang w:val="pt-BR"/>
+        </w:rPr>
+        <w:br/>
+      </w:r>
+      <w:r>
+        <w:rPr>
+          <w:lang w:val="pt-BR"/>
+        </w:rPr>
+        <w:br/>
+      </w:r>
+      <w:r>
+        <w:rPr>
+          <w:rStyle w:val="Heading2Char"/>
+          <w:lang w:val="pt-BR"/>
+        </w:rPr>
+        <w:t>1.2.1 Objetivo Geral</w:t>
+      </w:r>
+      <w:r>
+        <w:rPr>
+          <w:lang w:val="pt-BR"/>
+        </w:rPr>
+        <w:br/>
+        <w:t>Desenvolver uma arquitetura de dados escalável e robusta para processamento automatizado de dados da PNAD-COVID19, implementando as melhores práticas de engenharia de dados e governança em ambiente cloud.</w:t>
+      </w:r>
+      <w:r>
+        <w:rPr>
+          <w:lang w:val="pt-BR"/>
+        </w:rPr>
+        <w:br/>
+      </w:r>
+      <w:r>
+        <w:rPr>
+          <w:lang w:val="pt-BR"/>
+        </w:rPr>
+        <w:br/>
+      </w:r>
+      <w:r>
+        <w:rPr>
+          <w:rStyle w:val="Heading2Char"/>
+          <w:lang w:val="pt-BR"/>
+        </w:rPr>
+        <w:t>1.2.2 Objetivos Específicos</w:t>
+      </w:r>
+      <w:r>
+        <w:rPr>
+          <w:lang w:val="pt-BR"/>
+        </w:rPr>
+        <w:br/>
+      </w:r>
+      <w:r>
+        <w:rPr>
+          <w:lang w:val="pt-BR"/>
+        </w:rPr>
+        <w:br/>
+      </w:r>
+      <w:r>
+        <w:rPr>
+          <w:rStyle w:val="Heading2Char"/>
+          <w:lang w:val="pt-BR"/>
+        </w:rPr>
+        <w:t>1.3 Justificativa Técnica</w:t>
+      </w:r>
+      <w:r>
+        <w:rPr>
+          <w:lang w:val="pt-BR"/>
+        </w:rPr>
+        <w:br/>
+      </w:r>
+      <w:r>
+        <w:rPr>
+          <w:lang w:val="pt-BR"/>
+        </w:rPr>
+        <w:br/>
+        <w:t>A escolha da arquitetura medalhão justifica-se pela necessidade de:</w:t>
+      </w:r>
+      <w:r>
+        <w:rPr>
+          <w:lang w:val="pt-BR"/>
+        </w:rPr>
+        <w:br/>
+        <w:t>2. FUNDAMENTAÇÃO TEÓRICA</w:t>
+      </w:r>
+      <w:r>
+        <w:rPr>
+          <w:lang w:val="pt-BR"/>
+        </w:rPr>
+        <w:br/>
+      </w:r>
+      <w:r>
+        <w:rPr>
+          <w:lang w:val="pt-BR"/>
+        </w:rPr>
+        <w:br/>
+      </w:r>
+      <w:r>
+        <w:rPr>
+          <w:rStyle w:val="Heading2Char"/>
+          <w:lang w:val="pt-BR"/>
+        </w:rPr>
+        <w:t>2.1 Arquitetura Medalhão (Medallion Architecture)</w:t>
+      </w:r>
+      <w:r>
+        <w:rPr>
+          <w:lang w:val="pt-BR"/>
+        </w:rPr>
+        <w:br/>
+      </w:r>
+      <w:r>
+        <w:rPr>
+          <w:lang w:val="pt-BR"/>
+        </w:rPr>
+        <w:br/>
+        <w:t>A arquitetura medalhão é um padrão de design de data lake que organiza dados em três camadas distintas:</w:t>
+      </w:r>
+      <w:r>
+        <w:rPr>
+          <w:lang w:val="pt-BR"/>
+        </w:rPr>
+        <w:t xml:space="preserve"> Camada Bronze, Camada Silver, Camada Gold</w:t>
+      </w:r>
+      <w:r>
+        <w:rPr>
+          <w:lang w:val="pt-BR"/>
+        </w:rPr>
+        <w:br/>
+        <w:t>Esta abordagem fornece:</w:t>
+      </w:r>
+      <w:r>
+        <w:rPr>
+          <w:lang w:val="pt-BR"/>
+        </w:rPr>
+        <w:br/>
+        <w:t>- Rastreabilidade completa do lineage dos dados</w:t>
+      </w:r>
+      <w:r>
+        <w:rPr>
+          <w:lang w:val="pt-BR"/>
+        </w:rPr>
+        <w:br/>
+        <w:t>- Capacidade de reprocessamento a partir de qualquer camada</w:t>
+      </w:r>
+      <w:r>
+        <w:rPr>
+          <w:lang w:val="pt-BR"/>
+        </w:rPr>
+        <w:br/>
+        <w:t>- Isolamento entre diferentes níveis de qualidade de dados</w:t>
+      </w:r>
+      <w:r>
+        <w:rPr>
+          <w:lang w:val="pt-BR"/>
+        </w:rPr>
+        <w:br/>
+        <w:t>- Flexibilidade para múltiplos casos de uso analíticos</w:t>
+      </w:r>
+      <w:r>
+        <w:rPr>
+          <w:lang w:val="pt-BR"/>
+        </w:rPr>
+        <w:br/>
+      </w:r>
+      <w:r>
+        <w:rPr>
+          <w:lang w:val="pt-BR"/>
+        </w:rPr>
+        <w:br/>
+      </w:r>
+      <w:r>
+        <w:rPr>
+          <w:rStyle w:val="Heading2Char"/>
+          <w:lang w:val="pt-BR"/>
+        </w:rPr>
+        <w:t>2.2 Metodologia ETL vs ELT</w:t>
+      </w:r>
+      <w:r>
+        <w:rPr>
+          <w:lang w:val="pt-BR"/>
+        </w:rPr>
+        <w:br/>
+      </w:r>
+      <w:r>
+        <w:rPr>
+          <w:lang w:val="pt-BR"/>
+        </w:rPr>
+        <w:br/>
+        <w:t>O projeto adota uma abordagem híbrida ETL/ELT:</w:t>
+      </w:r>
+      <w:r>
+        <w:rPr>
+          <w:lang w:val="pt-BR"/>
+        </w:rPr>
+        <w:br/>
+      </w:r>
+      <w:r>
+        <w:rPr>
+          <w:lang w:val="pt-BR"/>
+        </w:rPr>
+        <w:br/>
+        <w:t>Esta estratégia maximiza a flexibilidade mantendo performance otimizada.</w:t>
+      </w:r>
+      <w:r>
+        <w:rPr>
+          <w:lang w:val="pt-BR"/>
+        </w:rPr>
+        <w:br/>
+      </w:r>
+      <w:r>
+        <w:rPr>
+          <w:lang w:val="pt-BR"/>
+        </w:rPr>
+        <w:br/>
+        <w:t>2.3 Padrões de Ingestão de Dados</w:t>
+      </w:r>
+      <w:r>
+        <w:rPr>
+          <w:lang w:val="pt-BR"/>
+        </w:rPr>
+        <w:br/>
+      </w:r>
+      <w:r>
+        <w:rPr>
+          <w:lang w:val="pt-BR"/>
+        </w:rPr>
+        <w:lastRenderedPageBreak/>
+        <w:br/>
+      </w:r>
+      <w:r>
+        <w:rPr>
+          <w:rStyle w:val="Heading2Char"/>
+          <w:lang w:val="pt-BR"/>
+        </w:rPr>
+        <w:t>2.3.1 Batch Processing</w:t>
+      </w:r>
+      <w:r>
+        <w:rPr>
+          <w:lang w:val="pt-BR"/>
+        </w:rPr>
+        <w:br/>
+        <w:t>Implementação de processamento em lotes para datasets históricos, otimizado para:</w:t>
+      </w:r>
+      <w:r>
+        <w:rPr>
+          <w:lang w:val="pt-BR"/>
+        </w:rPr>
+        <w:br/>
+        <w:t>- Throughput elevado</w:t>
+      </w:r>
+      <w:r>
+        <w:rPr>
+          <w:lang w:val="pt-BR"/>
+        </w:rPr>
+        <w:br/>
+        <w:t>- Consistência transacional</w:t>
+      </w:r>
+      <w:r>
+        <w:rPr>
+          <w:lang w:val="pt-BR"/>
+        </w:rPr>
+        <w:br/>
+        <w:t>- Recuperação de falhas</w:t>
+      </w:r>
+      <w:r>
+        <w:rPr>
+          <w:lang w:val="pt-BR"/>
+        </w:rPr>
+        <w:br/>
+      </w:r>
+      <w:r>
+        <w:rPr>
+          <w:lang w:val="pt-BR"/>
+        </w:rPr>
+        <w:br/>
+      </w:r>
+      <w:r>
+        <w:rPr>
+          <w:rStyle w:val="Heading2Char"/>
+          <w:lang w:val="pt-BR"/>
+        </w:rPr>
+        <w:t>2.3.2 Idempotência</w:t>
+      </w:r>
+      <w:r>
+        <w:rPr>
+          <w:lang w:val="pt-BR"/>
+        </w:rPr>
+        <w:br/>
+        <w:t>Todas as operações são projetadas para serem idempotentes, permitindo re-execução segura.</w:t>
+      </w:r>
+      <w:r>
+        <w:rPr>
+          <w:lang w:val="pt-BR"/>
+        </w:rPr>
+        <w:br/>
+      </w:r>
+      <w:r>
+        <w:rPr>
+          <w:lang w:val="pt-BR"/>
+        </w:rPr>
+        <w:br/>
+      </w:r>
+      <w:r>
+        <w:rPr>
+          <w:lang w:val="pt-BR"/>
+        </w:rPr>
+        <w:br/>
+      </w:r>
+      <w:r>
+        <w:rPr>
+          <w:rStyle w:val="Heading1Char"/>
+          <w:lang w:val="pt-BR"/>
+        </w:rPr>
+        <w:t>3. ARQUITETURA TÉCNICA DO SISTEMA</w:t>
+      </w:r>
+      <w:r>
+        <w:rPr>
+          <w:rStyle w:val="Heading1Char"/>
+          <w:lang w:val="pt-BR"/>
+        </w:rPr>
+        <w:br/>
+      </w:r>
+      <w:r>
+        <w:rPr>
+          <w:lang w:val="pt-BR"/>
+        </w:rPr>
+        <w:br/>
+      </w:r>
+      <w:r>
+        <w:rPr>
+          <w:rStyle w:val="Heading2Char"/>
+          <w:lang w:val="pt-BR"/>
+        </w:rPr>
+        <w:t>3.1 Visão Geral da Arquitetura</w:t>
+      </w:r>
+      <w:r>
+        <w:rPr>
+          <w:lang w:val="pt-BR"/>
+        </w:rPr>
+        <w:br/>
+      </w:r>
+      <w:r>
+        <w:rPr>
+          <w:noProof/>
+        </w:rPr>
+        <w:drawing>
+          <wp:inline distT="0" distB="0" distL="0" distR="0">
+            <wp:extent cx="5081798" cy="3316605"/>
+            <wp:effectExtent l="0" t="0" r="5080" b="0"/>
+            <wp:docPr id="8" name="Picture 8"/>
+            <wp:cNvGraphicFramePr>
+              <a:graphicFrameLocks xmlns:a="http://schemas.openxmlformats.org/drawingml/2006/main" noChangeAspect="1"/>
+            </wp:cNvGraphicFramePr>
+            <a:graphic xmlns:a="http://schemas.openxmlformats.org/drawingml/2006/main">
+              <a:graphicData uri="http://schemas.openxmlformats.org/drawingml/2006/picture">
+                <pic:pic xmlns:pic="http://schemas.openxmlformats.org/drawingml/2006/picture">
+                  <pic:nvPicPr>
+                    <pic:cNvPr id="0" name="Picture 11"/>
+                    <pic:cNvPicPr>
+                      <a:picLocks noChangeAspect="1" noChangeArrowheads="1"/>
+                    </pic:cNvPicPr>
+                  </pic:nvPicPr>
+                  <pic:blipFill>
+                    <a:blip r:embed="rId6">
+                      <a:extLst>
+                        <a:ext uri="{28A0092B-C50C-407E-A947-70E740481C1C}">
+                          <a14:useLocalDpi xmlns:a14="http://schemas.microsoft.com/office/drawing/2010/main" val="0"/>
+                        </a:ext>
+                      </a:extLst>
+                    </a:blip>
+                    <a:srcRect/>
+                    <a:stretch>
+                      <a:fillRect/>
+                    </a:stretch>
+                  </pic:blipFill>
+                  <pic:spPr bwMode="auto">
+                    <a:xfrm>
+                      <a:off x="0" y="0"/>
+                      <a:ext cx="5101714" cy="3329603"/>
+                    </a:xfrm>
+                    <a:prstGeom prst="rect">
+                      <a:avLst/>
+                    </a:prstGeom>
+                    <a:noFill/>
+                    <a:ln>
+                      <a:noFill/>
+                    </a:ln>
+                  </pic:spPr>
+                </pic:pic>
+              </a:graphicData>
+            </a:graphic>
+          </wp:inline>
+        </w:drawing>
+      </w:r>
+      <w:r>
+        <w:rPr>
+          <w:lang w:val="pt-BR"/>
+        </w:rPr>
+        <w:br/>
+      </w:r>
+      <w:r>
+        <w:rPr>
+          <w:lang w:val="pt-BR"/>
+        </w:rPr>
+        <w:br/>
+      </w:r>
+      <w:r>
+        <w:rPr>
+          <w:rStyle w:val="Heading2Char"/>
+          <w:lang w:val="pt-BR"/>
+        </w:rPr>
+        <w:t>3.2 Componentes da Infraestrutura</w:t>
+      </w:r>
+      <w:r>
+        <w:rPr>
+          <w:lang w:val="pt-BR"/>
+        </w:rPr>
+        <w:br/>
+      </w:r>
+      <w:r>
+        <w:rPr>
+          <w:lang w:val="pt-BR"/>
+        </w:rPr>
+        <w:br/>
+      </w:r>
+      <w:r>
+        <w:rPr>
+          <w:rStyle w:val="Heading2Char"/>
+          <w:lang w:val="pt-BR"/>
+        </w:rPr>
+        <w:t>3.2.1 Ambiente de Execução</w:t>
+      </w:r>
+      <w:r>
+        <w:rPr>
+          <w:lang w:val="pt-BR"/>
+        </w:rPr>
+        <w:br/>
+        <w:t>- Plataforma: Amazon Web Services (AWS)</w:t>
+      </w:r>
+      <w:r>
+        <w:rPr>
+          <w:lang w:val="pt-BR"/>
+        </w:rPr>
+        <w:br/>
+        <w:t>- Instância de Computação: EC2 (especificação conforme workload)</w:t>
+      </w:r>
+      <w:r>
+        <w:rPr>
+          <w:lang w:val="pt-BR"/>
+        </w:rPr>
+        <w:br/>
+        <w:t>- Sistema Operacional: Linux/Windows compatível</w:t>
+      </w:r>
+      <w:r>
+        <w:rPr>
+          <w:lang w:val="pt-BR"/>
+        </w:rPr>
+        <w:br/>
+        <w:t>- Runtime: Python 3.x com bibliotecas especializadas</w:t>
+      </w:r>
+      <w:r>
+        <w:rPr>
+          <w:lang w:val="pt-BR"/>
+        </w:rPr>
+        <w:br/>
+      </w:r>
+      <w:r>
+        <w:rPr>
+          <w:lang w:val="pt-BR"/>
+        </w:rPr>
+        <w:br/>
+      </w:r>
+      <w:r>
+        <w:rPr>
+          <w:rStyle w:val="Heading2Char"/>
+          <w:lang w:val="pt-BR"/>
+        </w:rPr>
+        <w:lastRenderedPageBreak/>
+        <w:t>3.2.2 Armazenamento</w:t>
+      </w:r>
+      <w:r>
+        <w:rPr>
+          <w:lang w:val="pt-BR"/>
+        </w:rPr>
+        <w:br/>
+        <w:t>- Object Storage: Amazon S3 (Simple Storage Service)</w:t>
+      </w:r>
+      <w:r>
+        <w:rPr>
+          <w:lang w:val="pt-BR"/>
+        </w:rPr>
+        <w:br/>
+        <w:t xml:space="preserve">- Database: PostgreSQL </w:t>
+      </w:r>
+      <w:r>
+        <w:rPr>
+          <w:lang w:val="pt-BR"/>
+        </w:rPr>
+        <w:br/>
+      </w:r>
+      <w:r>
+        <w:rPr>
+          <w:lang w:val="pt-BR"/>
+        </w:rPr>
+        <w:br/>
+      </w:r>
+      <w:r>
+        <w:rPr>
+          <w:rStyle w:val="Heading2Char"/>
+          <w:lang w:val="pt-BR"/>
+        </w:rPr>
+        <w:t>3.2.3 Conectividade e Segurança</w:t>
+      </w:r>
+      <w:r>
+        <w:rPr>
+          <w:lang w:val="pt-BR"/>
+        </w:rPr>
+        <w:br/>
+        <w:t>- Autenticação: AWS IAM (Identity and Access Management)</w:t>
+      </w:r>
+      <w:r>
+        <w:rPr>
+          <w:lang w:val="pt-BR"/>
+        </w:rPr>
+        <w:br/>
+        <w:t>- Credenciais: Variáveis de ambiente (.env) com rotação periódica</w:t>
+      </w:r>
+      <w:r>
+        <w:rPr>
+          <w:lang w:val="pt-BR"/>
+        </w:rPr>
+        <w:br/>
+        <w:t>- Rede: VPC (Virtual Private Cloud) com security groups restritivos</w:t>
+      </w:r>
+      <w:r>
+        <w:rPr>
+          <w:lang w:val="pt-BR"/>
+        </w:rPr>
+        <w:br/>
+        <w:t>- Criptografia: Dados em trânsito (TLS 1.2+) e em repouso (AES-256)</w:t>
+      </w:r>
+      <w:r>
+        <w:rPr>
+          <w:lang w:val="pt-BR"/>
+        </w:rPr>
+        <w:br/>
+      </w:r>
+      <w:r>
+        <w:rPr>
+          <w:lang w:val="pt-BR"/>
+        </w:rPr>
+        <w:br/>
+      </w:r>
+      <w:r>
+        <w:rPr>
+          <w:rStyle w:val="Heading2Char"/>
+          <w:lang w:val="pt-BR"/>
+        </w:rPr>
+        <w:t>3.3 Fluxo de Dados Detalhado</w:t>
+      </w:r>
+      <w:r>
+        <w:rPr>
+          <w:lang w:val="pt-BR"/>
+        </w:rPr>
+        <w:br/>
+      </w:r>
+      <w:r>
+        <w:rPr>
+          <w:lang w:val="pt-BR"/>
+        </w:rPr>
+        <w:br/>
+        <w:t>FASE 1: Extração (GitHub → S3 Bronze)</w:t>
+      </w:r>
+      <w:r>
+        <w:rPr>
+          <w:lang w:val="pt-BR"/>
+        </w:rPr>
+        <w:br/>
+        <w:t>1. Autenticação GitHub API via HTTPS</w:t>
+      </w:r>
+      <w:r>
+        <w:rPr>
+          <w:lang w:val="pt-BR"/>
+        </w:rPr>
+        <w:br/>
+        <w:t>2. Listagem de arquivos ZIP no repositório</w:t>
+      </w:r>
+      <w:r>
+        <w:rPr>
+          <w:lang w:val="pt-BR"/>
+        </w:rPr>
+        <w:br/>
+        <w:t>3. Download e descompactação em memória</w:t>
+      </w:r>
+      <w:r>
+        <w:rPr>
+          <w:lang w:val="pt-BR"/>
+        </w:rPr>
+        <w:br/>
+        <w:t>4. Validação de formato CSV e integridade</w:t>
+      </w:r>
+      <w:r>
+        <w:rPr>
+          <w:lang w:val="pt-BR"/>
+        </w:rPr>
+        <w:br/>
+        <w:t>5. Upload direto para S3 Bronze sem armazenamento local</w:t>
+      </w:r>
+      <w:r>
+        <w:rPr>
+          <w:lang w:val="pt-BR"/>
+        </w:rPr>
+        <w:br/>
+        <w:t>6. Verificação de duplicatas e controle de versionamento</w:t>
+      </w:r>
+      <w:r>
+        <w:rPr>
+          <w:lang w:val="pt-BR"/>
+        </w:rPr>
+        <w:br/>
+      </w:r>
+      <w:r>
+        <w:rPr>
+          <w:lang w:val="pt-BR"/>
+        </w:rPr>
+        <w:t>Estrutura criada:</w:t>
+      </w:r>
+    </w:p>
+    <w:p>
+      <w:pPr>
+        <w:rPr>
+          <w:lang w:val="pt-BR"/>
+        </w:rPr>
+      </w:pPr>
+      <w:r>
+        <w:rPr>
+          <w:lang w:val="pt-BR"/>
+        </w:rPr>
+        <w:t>1-</w:t>
+      </w:r>
+    </w:p>
+    <w:p>
+      <w:pPr>
+        <w:rPr>
+          <w:lang w:val="pt-BR"/>
+        </w:rPr>
+      </w:pPr>
+      <w:r>
+        <w:rPr>
+          <w:noProof/>
+        </w:rPr>
+        <w:drawing>
+          <wp:inline distT="0" distB="0" distL="0" distR="0" wp14:anchorId="17808E88" wp14:editId="39E8AFD4">
+            <wp:extent cx="5486400" cy="1352169"/>
+            <wp:effectExtent l="0" t="0" r="0" b="635"/>
+            <wp:docPr id="1" name="Picture 1"/>
+            <wp:cNvGraphicFramePr>
+              <a:graphicFrameLocks xmlns:a="http://schemas.openxmlformats.org/drawingml/2006/main" noChangeAspect="1"/>
+            </wp:cNvGraphicFramePr>
+            <a:graphic xmlns:a="http://schemas.openxmlformats.org/drawingml/2006/main">
+              <a:graphicData uri="http://schemas.openxmlformats.org/drawingml/2006/picture">
+                <pic:pic xmlns:pic="http://schemas.openxmlformats.org/drawingml/2006/picture">
+                  <pic:nvPicPr>
+                    <pic:cNvPr id="0" name="Picture 1"/>
+                    <pic:cNvPicPr>
+                      <a:picLocks noChangeAspect="1" noChangeArrowheads="1"/>
+                    </pic:cNvPicPr>
+                  </pic:nvPicPr>
+                  <pic:blipFill>
+                    <a:blip r:embed="rId7">
+                      <a:extLst>
+                        <a:ext uri="{28A0092B-C50C-407E-A947-70E740481C1C}">
+                          <a14:useLocalDpi xmlns:a14="http://schemas.microsoft.com/office/drawing/2010/main" val="0"/>
+                        </a:ext>
+                      </a:extLst>
+                    </a:blip>
+                    <a:srcRect/>
+                    <a:stretch>
+                      <a:fillRect/>
+                    </a:stretch>
+                  </pic:blipFill>
+                  <pic:spPr bwMode="auto">
+                    <a:xfrm>
+                      <a:off x="0" y="0"/>
+                      <a:ext cx="5486400" cy="1352169"/>
+                    </a:xfrm>
+                    <a:prstGeom prst="rect">
+                      <a:avLst/>
+                    </a:prstGeom>
+                    <a:noFill/>
+                    <a:ln>
+                      <a:noFill/>
+                    </a:ln>
+                  </pic:spPr>
+                </pic:pic>
+              </a:graphicData>
+            </a:graphic>
+          </wp:inline>
+        </w:drawing>
+      </w:r>
+    </w:p>
+    <w:p>
+      <w:pPr>
+        <w:rPr>
+          <w:lang w:val="pt-BR"/>
+        </w:rPr>
+      </w:pPr>
+      <w:r>
+        <w:rPr>
+          <w:lang w:val="pt-BR"/>
+        </w:rPr>
+        <w:t>2-</w:t>
+      </w:r>
+      <w:r>
+        <w:rPr>
+          <w:noProof/>
+        </w:rPr>
+        <w:drawing>
+          <wp:inline distT="0" distB="0" distL="0" distR="0" wp14:anchorId="2EAE293D" wp14:editId="6A70DF1A">
+            <wp:extent cx="5486400" cy="1593668"/>
+            <wp:effectExtent l="0" t="0" r="0" b="6985"/>
+            <wp:docPr id="2" name="Picture 2"/>
+            <wp:cNvGraphicFramePr>
+              <a:graphicFrameLocks xmlns:a="http://schemas.openxmlformats.org/drawingml/2006/main" noChangeAspect="1"/>
+            </wp:cNvGraphicFramePr>
+            <a:graphic xmlns:a="http://schemas.openxmlformats.org/drawingml/2006/main">
+              <a:graphicData uri="http://schemas.openxmlformats.org/drawingml/2006/picture">
+                <pic:pic xmlns:pic="http://schemas.openxmlformats.org/drawingml/2006/picture">
+                  <pic:nvPicPr>
+                    <pic:cNvPr id="0" name="Picture 3"/>
+                    <pic:cNvPicPr>
+                      <a:picLocks noChangeAspect="1" noChangeArrowheads="1"/>
+                    </pic:cNvPicPr>
+                  </pic:nvPicPr>
+                  <pic:blipFill>
+                    <a:blip r:embed="rId8">
+                      <a:extLst>
+                        <a:ext uri="{28A0092B-C50C-407E-A947-70E740481C1C}">
+                          <a14:useLocalDpi xmlns:a14="http://schemas.microsoft.com/office/drawing/2010/main" val="0"/>
+                        </a:ext>
+                      </a:extLst>
+                    </a:blip>
+                    <a:srcRect/>
+                    <a:stretch>
+                      <a:fillRect/>
+                    </a:stretch>
+                  </pic:blipFill>
+                  <pic:spPr bwMode="auto">
+                    <a:xfrm>
+                      <a:off x="0" y="0"/>
+                      <a:ext cx="5486400" cy="1593668"/>
+                    </a:xfrm>
+                    <a:prstGeom prst="rect">
+                      <a:avLst/>
+                    </a:prstGeom>
+                    <a:noFill/>
+                    <a:ln>
+                      <a:noFill/>
+                    </a:ln>
+                  </pic:spPr>
+                </pic:pic>
+              </a:graphicData>
+            </a:graphic>
+          </wp:inline>
+        </w:drawing>
+      </w:r>
+    </w:p>
+    <w:p>
+      <w:pPr>
+        <w:rPr>
+          <w:lang w:val="pt-BR"/>
+        </w:rPr>
+      </w:pPr>
+      <w:r>
+        <w:rPr>
+          <w:lang w:val="pt-BR"/>
+        </w:rPr>
+        <w:lastRenderedPageBreak/>
+        <w:t>3-</w:t>
+      </w:r>
+      <w:r>
+        <w:rPr>
+          <w:noProof/>
+        </w:rPr>
+        <w:drawing>
+          <wp:inline distT="0" distB="0" distL="0" distR="0" wp14:anchorId="072BCF67" wp14:editId="36C0458F">
+            <wp:extent cx="5486400" cy="1281721"/>
+            <wp:effectExtent l="0" t="0" r="0" b="0"/>
+            <wp:docPr id="3" name="Picture 3"/>
+            <wp:cNvGraphicFramePr>
+              <a:graphicFrameLocks xmlns:a="http://schemas.openxmlformats.org/drawingml/2006/main" noChangeAspect="1"/>
+            </wp:cNvGraphicFramePr>
+            <a:graphic xmlns:a="http://schemas.openxmlformats.org/drawingml/2006/main">
+              <a:graphicData uri="http://schemas.openxmlformats.org/drawingml/2006/picture">
+                <pic:pic xmlns:pic="http://schemas.openxmlformats.org/drawingml/2006/picture">
+                  <pic:nvPicPr>
+                    <pic:cNvPr id="0" name="Picture 5"/>
+                    <pic:cNvPicPr>
+                      <a:picLocks noChangeAspect="1" noChangeArrowheads="1"/>
+                    </pic:cNvPicPr>
+                  </pic:nvPicPr>
+                  <pic:blipFill>
+                    <a:blip r:embed="rId9">
+                      <a:extLst>
+                        <a:ext uri="{28A0092B-C50C-407E-A947-70E740481C1C}">
+                          <a14:useLocalDpi xmlns:a14="http://schemas.microsoft.com/office/drawing/2010/main" val="0"/>
+                        </a:ext>
+                      </a:extLst>
+                    </a:blip>
+                    <a:srcRect/>
+                    <a:stretch>
+                      <a:fillRect/>
+                    </a:stretch>
+                  </pic:blipFill>
+                  <pic:spPr bwMode="auto">
+                    <a:xfrm>
+                      <a:off x="0" y="0"/>
+                      <a:ext cx="5486400" cy="1281721"/>
+                    </a:xfrm>
+                    <a:prstGeom prst="rect">
+                      <a:avLst/>
+                    </a:prstGeom>
+                    <a:noFill/>
+                    <a:ln>
+                      <a:noFill/>
+                    </a:ln>
+                  </pic:spPr>
+                </pic:pic>
+              </a:graphicData>
+            </a:graphic>
+          </wp:inline>
+        </w:drawing>
+      </w:r>
+    </w:p>
+    <w:p>
+      <w:pPr>
+        <w:rPr>
+          <w:lang w:val="pt-BR"/>
+        </w:rPr>
+      </w:pPr>
+    </w:p>
+    <w:p>
+      <w:pPr>
+        <w:rPr>
+          <w:lang w:val="pt-BR"/>
+        </w:rPr>
+      </w:pPr>
+      <w:r>
+        <w:rPr>
+          <w:lang w:val="pt-BR"/>
+        </w:rPr>
+        <w:br/>
+        <w:t>FASE 2: Transformação (S3 Bronze → PostgreSQL)</w:t>
+      </w:r>
+      <w:r>
+        <w:rPr>
+          <w:lang w:val="pt-BR"/>
+        </w:rPr>
+        <w:br/>
+        <w:t>1. Download otimizado de CSVs do S3 para buffer</w:t>
+      </w:r>
+      <w:r>
+        <w:rPr>
+          <w:lang w:val="pt-BR"/>
+        </w:rPr>
+        <w:br/>
+        <w:t>2. Execução de DDL para criação de tabelas (se necessário)</w:t>
+      </w:r>
+      <w:r>
+        <w:rPr>
+          <w:lang w:val="pt-BR"/>
+        </w:rPr>
+        <w:br/>
+        <w:t>3. Operação COPY nativa do PostgreSQL para ingestão em massa</w:t>
+      </w:r>
+      <w:r>
+        <w:rPr>
+          <w:lang w:val="pt-BR"/>
+        </w:rPr>
+        <w:br/>
+        <w:t>4. Validação de contagens e integridade referencial</w:t>
+      </w:r>
+      <w:r>
+        <w:rPr>
+          <w:lang w:val="pt-BR"/>
+        </w:rPr>
+        <w:br/>
+        <w:t>5. Commit transacional com rollback automático em caso de erro</w:t>
+      </w:r>
+    </w:p>
+    <w:p>
+      <w:pPr>
+        <w:rPr>
+          <w:lang w:val="pt-BR"/>
+        </w:rPr>
+      </w:pPr>
+      <w:r>
+        <w:rPr>
+          <w:lang w:val="pt-BR"/>
+        </w:rPr>
+        <w:t>Estrutura Criada:</w:t>
+      </w:r>
+    </w:p>
+    <w:p>
+      <w:pPr>
+        <w:rPr>
+          <w:lang w:val="pt-BR"/>
+        </w:rPr>
+      </w:pPr>
+      <w:r>
+        <w:rPr>
+          <w:lang w:val="pt-BR"/>
+        </w:rPr>
+        <w:t>1-</w:t>
+      </w:r>
+    </w:p>
+    <w:p>
+      <w:pPr>
+        <w:rPr>
+          <w:lang w:val="pt-BR"/>
+        </w:rPr>
+      </w:pPr>
+      <w:r>
+        <w:rPr>
+          <w:lang w:val="pt-BR"/>
+        </w:rPr>
+        <w:drawing>
+          <wp:inline distT="0" distB="0" distL="0" distR="0" wp14:anchorId="658490A1" wp14:editId="4E64761D">
+            <wp:extent cx="5486400" cy="1871345"/>
+            <wp:effectExtent l="0" t="0" r="0" b="0"/>
+            <wp:docPr id="4" name="Picture 4"/>
+            <wp:cNvGraphicFramePr>
+              <a:graphicFrameLocks xmlns:a="http://schemas.openxmlformats.org/drawingml/2006/main" noChangeAspect="1"/>
+            </wp:cNvGraphicFramePr>
+            <a:graphic xmlns:a="http://schemas.openxmlformats.org/drawingml/2006/main">
+              <a:graphicData uri="http://schemas.openxmlformats.org/drawingml/2006/picture">
+                <pic:pic xmlns:pic="http://schemas.openxmlformats.org/drawingml/2006/picture">
+                  <pic:nvPicPr>
+                    <pic:cNvPr id="1" name=""/>
+                    <pic:cNvPicPr/>
+                  </pic:nvPicPr>
+                  <pic:blipFill>
+                    <a:blip r:embed="rId10"/>
+                    <a:stretch>
+                      <a:fillRect/>
+                    </a:stretch>
+                  </pic:blipFill>
+                  <pic:spPr>
+                    <a:xfrm>
+                      <a:off x="0" y="0"/>
+                      <a:ext cx="5486400" cy="1871345"/>
+                    </a:xfrm>
+                    <a:prstGeom prst="rect">
+                      <a:avLst/>
+                    </a:prstGeom>
+                  </pic:spPr>
+                </pic:pic>
+              </a:graphicData>
+            </a:graphic>
+          </wp:inline>
+        </w:drawing>
+      </w:r>
+    </w:p>
+    <w:p>
+      <w:pPr>
+        <w:rPr>
+          <w:lang w:val="pt-BR"/>
+        </w:rPr>
+      </w:pPr>
+    </w:p>
+    <w:p>
+      <w:pPr>
+        <w:rPr>
+          <w:lang w:val="pt-BR"/>
+        </w:rPr>
+      </w:pPr>
+    </w:p>
+    <w:p>
+      <w:pPr>
+        <w:rPr>
+          <w:lang w:val="pt-BR"/>
+        </w:rPr>
+      </w:pPr>
+    </w:p>
+    <w:p>
+      <w:pPr>
+        <w:rPr>
+          <w:lang w:val="pt-BR"/>
+        </w:rPr>
+      </w:pPr>
+    </w:p>
+    <w:p>
+      <w:pPr>
+        <w:rPr>
+          <w:lang w:val="pt-BR"/>
+        </w:rPr>
+      </w:pPr>
+    </w:p>
+    <w:p>
+      <w:pPr>
+        <w:rPr>
+          <w:lang w:val="pt-BR"/>
+        </w:rPr>
+      </w:pPr>
+    </w:p>
+    <w:p>
+      <w:pPr>
+        <w:rPr>
+          <w:lang w:val="pt-BR"/>
+        </w:rPr>
+      </w:pPr>
+    </w:p>
+    <w:p>
+      <w:pPr>
+        <w:rPr>
+          <w:lang w:val="pt-BR"/>
+        </w:rPr>
+      </w:pPr>
+    </w:p>
+    <w:p>
+      <w:pPr>
+        <w:rPr>
+          <w:lang w:val="pt-BR"/>
+        </w:rPr>
+      </w:pPr>
+    </w:p>
+    <w:p>
+      <w:pPr>
+        <w:rPr>
+          <w:lang w:val="pt-BR"/>
+        </w:rPr>
+      </w:pPr>
+    </w:p>
+    <w:p>
+      <w:pPr>
+        <w:rPr>
+          <w:lang w:val="pt-BR"/>
+        </w:rPr>
+      </w:pPr>
+    </w:p>
+    <w:p>
+      <w:pPr>
+        <w:rPr>
+          <w:lang w:val="pt-BR"/>
+        </w:rPr>
+      </w:pPr>
+      <w:r>
+        <w:rPr>
+          <w:lang w:val="pt-BR"/>
+        </w:rPr>
+        <w:t>2-</w:t>
+      </w:r>
+    </w:p>
+    <w:p>
+      <w:pPr>
+        <w:rPr>
+          <w:lang w:val="pt-BR"/>
+        </w:rPr>
+      </w:pPr>
+      <w:r>
+        <w:rPr>
+          <w:lang w:val="pt-BR"/>
+        </w:rPr>
+        <w:drawing>
+          <wp:inline distT="0" distB="0" distL="0" distR="0" wp14:anchorId="390B2988" wp14:editId="52F4352C">
+            <wp:extent cx="1804524" cy="3996348"/>
+            <wp:effectExtent l="0" t="0" r="5715" b="4445"/>
+            <wp:docPr id="5" name="Picture 5"/>
+            <wp:cNvGraphicFramePr>
+              <a:graphicFrameLocks xmlns:a="http://schemas.openxmlformats.org/drawingml/2006/main" noChangeAspect="1"/>
+            </wp:cNvGraphicFramePr>
+            <a:graphic xmlns:a="http://schemas.openxmlformats.org/drawingml/2006/main">
+              <a:graphicData uri="http://schemas.openxmlformats.org/drawingml/2006/picture">
+                <pic:pic xmlns:pic="http://schemas.openxmlformats.org/drawingml/2006/picture">
+                  <pic:nvPicPr>
+                    <pic:cNvPr id="1" name=""/>
+                    <pic:cNvPicPr/>
+                  </pic:nvPicPr>
+                  <pic:blipFill>
+                    <a:blip r:embed="rId11"/>
+                    <a:stretch>
+                      <a:fillRect/>
+                    </a:stretch>
+                  </pic:blipFill>
+                  <pic:spPr>
+                    <a:xfrm>
+                      <a:off x="0" y="0"/>
+                      <a:ext cx="1804524" cy="3996348"/>
+                    </a:xfrm>
+                    <a:prstGeom prst="rect">
+                      <a:avLst/>
+                    </a:prstGeom>
+                  </pic:spPr>
+                </pic:pic>
+              </a:graphicData>
+            </a:graphic>
+          </wp:inline>
+        </w:drawing>
+      </w:r>
+    </w:p>
+    <w:p>
+      <w:pPr>
+        <w:rPr>
+          <w:lang w:val="pt-BR"/>
+        </w:rPr>
+      </w:pPr>
+      <w:r>
+        <w:rPr>
+          <w:lang w:val="pt-BR"/>
+        </w:rPr>
+        <w:br/>
+        <w:t>FASE 3: Refinamento (PostgreSQL → S3 Silver)</w:t>
+      </w:r>
+      <w:r>
+        <w:rPr>
+          <w:lang w:val="pt-BR"/>
+        </w:rPr>
+        <w:br/>
+        <w:t>1. Execução de transformações SQL complexas</w:t>
+      </w:r>
+      <w:r>
+        <w:rPr>
+          <w:lang w:val="pt-BR"/>
+        </w:rPr>
+        <w:br/>
+        <w:t>2. Criação de tabela Silver com dados agregados e limpos</w:t>
+      </w:r>
+      <w:r>
+        <w:rPr>
+          <w:lang w:val="pt-BR"/>
+        </w:rPr>
+        <w:br/>
+        <w:t>3. Exportação para formato Parquet otimizado</w:t>
+      </w:r>
+      <w:r>
+        <w:rPr>
+          <w:lang w:val="pt-BR"/>
+        </w:rPr>
+        <w:br/>
+        <w:t>4. Upload para S3 Silver com metadata enriquecida</w:t>
+      </w:r>
+    </w:p>
+    <w:p>
+      <w:pPr>
+        <w:rPr>
+          <w:lang w:val="pt-BR"/>
+        </w:rPr>
+      </w:pPr>
+      <w:r>
+        <w:rPr>
+          <w:lang w:val="pt-BR"/>
+        </w:rPr>
         <w:t xml:space="preserve">FASE </w:t>
       </w:r>
       <w:r>
@@ -1031,7 +1513,19 @@
         <w:rPr>
           <w:lang w:val="pt-BR"/>
         </w:rPr>
-        <w:t>DataBiz</w:t>
+        <w:t>Data</w:t>
+      </w:r>
+      <w:r>
+        <w:rPr>
+          <w:lang w:val="pt-BR"/>
+        </w:rPr>
+        <w:t>V</w:t>
+      </w:r>
+      <w:r>
+        <w:rPr>
+          <w:lang w:val="pt-BR"/>
+        </w:rPr>
+        <w:t>iz</w:t>
       </w:r>
       <w:r>
         <w:rPr>
@@ -1064,6 +1558,13 @@
         </w:rPr>
         <w:t>Desenvolvimento do Painel consumindo as bases tradadas</w:t>
       </w:r>
+    </w:p>
+    <w:p>
+      <w:pPr>
+        <w:rPr>
+          <w:lang w:val="pt-BR"/>
+        </w:rPr>
+      </w:pPr>
       <w:r>
         <w:rPr>
           <w:lang w:val="pt-BR"/>
@@ -1089,6 +1590,13 @@
           <w:lang w:val="pt-BR"/>
         </w:rPr>
         <w:br/>
+      </w:r>
+      <w:r>
+        <w:rPr>
+          <w:rStyle w:val="Heading2Char"/>
+          <w:lang w:val="pt-BR"/>
+        </w:rPr>
+        <w:lastRenderedPageBreak/>
         <w:t>4.2 Matriz de Ferramentas por Categoria</w:t>
       </w:r>
       <w:r>
@@ -1809,7 +2317,6 @@
         <w:rPr>
           <w:lang w:val="pt-BR"/>
         </w:rPr>
-        <w:lastRenderedPageBreak/>
         <w:br/>
       </w:r>
       <w:r>
@@ -2347,6 +2854,7 @@
                 <w:bCs/>
                 <w:lang w:val="pt-BR"/>
               </w:rPr>
+              <w:lastRenderedPageBreak/>
               <w:t>requests</w:t>
             </w:r>
           </w:p>
@@ -2597,138 +3105,138 @@
           <w:rStyle w:val="Heading2Char"/>
           <w:lang w:val="pt-BR"/>
         </w:rPr>
+        <w:t>5.4.3 boto3 vs AWS CLI</w:t>
+      </w:r>
+      <w:r>
+        <w:rPr>
+          <w:lang w:val="pt-BR"/>
+        </w:rPr>
+        <w:br/>
+        <w:t>- Escolha: boto3</w:t>
+      </w:r>
+      <w:r>
+        <w:rPr>
+          <w:lang w:val="pt-BR"/>
+        </w:rPr>
+        <w:br/>
+        <w:t xml:space="preserve">- Justificativa: Controle programático fino, tratamento de exceções </w:t>
+      </w:r>
+      <w:r>
+        <w:rPr>
+          <w:lang w:val="pt-BR"/>
+        </w:rPr>
+        <w:br/>
+        <w:t xml:space="preserve">  nativo, integração com Python exception handling</w:t>
+      </w:r>
+      <w:r>
+        <w:rPr>
+          <w:lang w:val="pt-BR"/>
+        </w:rPr>
+        <w:br/>
+        <w:t>6. METODOLOGIA DE DESENVOLVIMENTO</w:t>
+      </w:r>
+      <w:r>
+        <w:rPr>
+          <w:lang w:val="pt-BR"/>
+        </w:rPr>
+        <w:br/>
+      </w:r>
+      <w:r>
+        <w:rPr>
+          <w:lang w:val="pt-BR"/>
+        </w:rPr>
+        <w:br/>
+      </w:r>
+      <w:r>
+        <w:rPr>
+          <w:rStyle w:val="Heading2Char"/>
+          <w:lang w:val="pt-BR"/>
+        </w:rPr>
+        <w:t>6.1 Abordagem de Desenvolvimento</w:t>
+      </w:r>
+      <w:r>
+        <w:rPr>
+          <w:lang w:val="pt-BR"/>
+        </w:rPr>
+        <w:br/>
+      </w:r>
+      <w:r>
+        <w:rPr>
+          <w:lang w:val="pt-BR"/>
+        </w:rPr>
+        <w:br/>
+        <w:t>O projeto seguiu metodologia ágil adaptada para desenvolvimento de pipelines de dados:</w:t>
+      </w:r>
+      <w:r>
+        <w:rPr>
+          <w:lang w:val="pt-BR"/>
+        </w:rPr>
+        <w:br/>
+      </w:r>
+      <w:r>
+        <w:rPr>
+          <w:lang w:val="pt-BR"/>
+        </w:rPr>
+        <w:br/>
+        <w:t>FASE 1: Descoberta e Planejamento (Sprint 0)</w:t>
+      </w:r>
+      <w:r>
+        <w:rPr>
+          <w:lang w:val="pt-BR"/>
+        </w:rPr>
+        <w:br/>
+      </w:r>
+      <w:r>
+        <w:rPr>
+          <w:lang w:val="pt-BR"/>
+        </w:rPr>
+        <w:br/>
+        <w:t>FASE 2: Desenvolvimento MVP (Sprint 1)</w:t>
+      </w:r>
+      <w:r>
+        <w:rPr>
+          <w:lang w:val="pt-BR"/>
+        </w:rPr>
+        <w:br/>
+      </w:r>
+      <w:r>
+        <w:rPr>
+          <w:lang w:val="pt-BR"/>
+        </w:rPr>
+        <w:br/>
+        <w:t>FASE 3: Refinamento e Otimização (Sprint 2)</w:t>
+      </w:r>
+      <w:r>
+        <w:rPr>
+          <w:lang w:val="pt-BR"/>
+        </w:rPr>
+        <w:br/>
+      </w:r>
+      <w:r>
+        <w:rPr>
+          <w:lang w:val="pt-BR"/>
+        </w:rPr>
+        <w:br/>
+        <w:t>FASE 4: Documentação e Entrega (Sprint 3)</w:t>
+      </w:r>
+      <w:r>
+        <w:rPr>
+          <w:lang w:val="pt-BR"/>
+        </w:rPr>
+        <w:br/>
+      </w:r>
+      <w:r>
+        <w:rPr>
+          <w:lang w:val="pt-BR"/>
+        </w:rPr>
+        <w:br/>
+      </w:r>
+      <w:r>
+        <w:rPr>
+          <w:rStyle w:val="Heading2Char"/>
+          <w:lang w:val="pt-BR"/>
+        </w:rPr>
         <w:lastRenderedPageBreak/>
-        <w:t>5.4.3 boto3 vs AWS CLI</w:t>
-      </w:r>
-      <w:r>
-        <w:rPr>
-          <w:lang w:val="pt-BR"/>
-        </w:rPr>
-        <w:br/>
-        <w:t>- Escolha: boto3</w:t>
-      </w:r>
-      <w:r>
-        <w:rPr>
-          <w:lang w:val="pt-BR"/>
-        </w:rPr>
-        <w:br/>
-        <w:t xml:space="preserve">- Justificativa: Controle programático fino, tratamento de exceções </w:t>
-      </w:r>
-      <w:r>
-        <w:rPr>
-          <w:lang w:val="pt-BR"/>
-        </w:rPr>
-        <w:br/>
-        <w:t xml:space="preserve">  nativo, integração com Python exception handling</w:t>
-      </w:r>
-      <w:r>
-        <w:rPr>
-          <w:lang w:val="pt-BR"/>
-        </w:rPr>
-        <w:br/>
-        <w:t>6. METODOLOGIA DE DESENVOLVIMENTO</w:t>
-      </w:r>
-      <w:r>
-        <w:rPr>
-          <w:lang w:val="pt-BR"/>
-        </w:rPr>
-        <w:br/>
-      </w:r>
-      <w:r>
-        <w:rPr>
-          <w:lang w:val="pt-BR"/>
-        </w:rPr>
-        <w:br/>
-      </w:r>
-      <w:r>
-        <w:rPr>
-          <w:rStyle w:val="Heading2Char"/>
-          <w:lang w:val="pt-BR"/>
-        </w:rPr>
-        <w:t>6.1 Abordagem de Desenvolvimento</w:t>
-      </w:r>
-      <w:r>
-        <w:rPr>
-          <w:lang w:val="pt-BR"/>
-        </w:rPr>
-        <w:br/>
-      </w:r>
-      <w:r>
-        <w:rPr>
-          <w:lang w:val="pt-BR"/>
-        </w:rPr>
-        <w:br/>
-        <w:t>O projeto seguiu metodologia ágil adaptada para desenvolvimento de pipelines de dados:</w:t>
-      </w:r>
-      <w:r>
-        <w:rPr>
-          <w:lang w:val="pt-BR"/>
-        </w:rPr>
-        <w:br/>
-      </w:r>
-      <w:r>
-        <w:rPr>
-          <w:lang w:val="pt-BR"/>
-        </w:rPr>
-        <w:br/>
-        <w:t>FASE 1: Descoberta e Planejamento (Sprint 0)</w:t>
-      </w:r>
-      <w:r>
-        <w:rPr>
-          <w:lang w:val="pt-BR"/>
-        </w:rPr>
-        <w:br/>
-      </w:r>
-      <w:r>
-        <w:rPr>
-          <w:lang w:val="pt-BR"/>
-        </w:rPr>
-        <w:br/>
-        <w:t>FASE 2: Desenvolvimento MVP (Sprint 1)</w:t>
-      </w:r>
-      <w:r>
-        <w:rPr>
-          <w:lang w:val="pt-BR"/>
-        </w:rPr>
-        <w:br/>
-      </w:r>
-      <w:r>
-        <w:rPr>
-          <w:lang w:val="pt-BR"/>
-        </w:rPr>
-        <w:br/>
-        <w:t>FASE 3: Refinamento e Otimização (Sprint 2)</w:t>
-      </w:r>
-      <w:r>
-        <w:rPr>
-          <w:lang w:val="pt-BR"/>
-        </w:rPr>
-        <w:br/>
-      </w:r>
-      <w:r>
-        <w:rPr>
-          <w:lang w:val="pt-BR"/>
-        </w:rPr>
-        <w:br/>
-        <w:t>FASE 4: Documentação e Entrega (Sprint 3)</w:t>
-      </w:r>
-      <w:r>
-        <w:rPr>
-          <w:lang w:val="pt-BR"/>
-        </w:rPr>
-        <w:br/>
-      </w:r>
-      <w:r>
-        <w:rPr>
-          <w:lang w:val="pt-BR"/>
-        </w:rPr>
-        <w:br/>
-      </w:r>
-      <w:r>
-        <w:rPr>
-          <w:rStyle w:val="Heading2Char"/>
-          <w:lang w:val="pt-BR"/>
-        </w:rPr>
         <w:t>6.2 Metodologia ETL Detalhada</w:t>
       </w:r>
       <w:r>
@@ -3060,12 +3568,6 @@
           <w:lang w:val="pt-BR"/>
         </w:rPr>
         <w:br/>
-      </w:r>
-      <w:r>
-        <w:rPr>
-          <w:lang w:val="pt-BR"/>
-        </w:rPr>
-        <w:br/>
         <w:t>6.3 Padrões de Qualidade de Dados Implementados</w:t>
       </w:r>
       <w:r>
@@ -3107,153 +3609,148 @@
           <w:lang w:val="pt-BR"/>
         </w:rPr>
         <w:br/>
+        <w:t>- Detecção de duplicatas por chaves compostas</w:t>
+      </w:r>
+      <w:r>
+        <w:rPr>
+          <w:lang w:val="pt-BR"/>
+        </w:rPr>
+        <w:br/>
+      </w:r>
+      <w:r>
+        <w:rPr>
+          <w:lang w:val="pt-BR"/>
+        </w:rPr>
+        <w:br/>
+        <w:t>6.3.2 Validações de Transformação</w:t>
+      </w:r>
+      <w:r>
+        <w:rPr>
+          <w:lang w:val="pt-BR"/>
+        </w:rPr>
+        <w:br/>
+        <w:t>- Testes unitários para cada função de transformação</w:t>
+      </w:r>
+      <w:r>
+        <w:rPr>
+          <w:lang w:val="pt-BR"/>
+        </w:rPr>
+        <w:br/>
+        <w:t>- Verificação de conservação de massa (contagens antes/depois)</w:t>
+      </w:r>
+      <w:r>
+        <w:rPr>
+          <w:lang w:val="pt-BR"/>
+        </w:rPr>
+        <w:br/>
+        <w:t>- Validação de regras de negócio específicas da PNAD</w:t>
+      </w:r>
+      <w:r>
+        <w:rPr>
+          <w:lang w:val="pt-BR"/>
+        </w:rPr>
+        <w:br/>
+        <w:t>- Auditoria de campos derivados</w:t>
+      </w:r>
+      <w:r>
+        <w:rPr>
+          <w:lang w:val="pt-BR"/>
+        </w:rPr>
+        <w:br/>
+      </w:r>
+      <w:r>
+        <w:rPr>
+          <w:lang w:val="pt-BR"/>
+        </w:rPr>
+        <w:br/>
+        <w:t>6.3.3 Validações de Carga</w:t>
+      </w:r>
+      <w:r>
+        <w:rPr>
+          <w:lang w:val="pt-BR"/>
+        </w:rPr>
+        <w:br/>
+        <w:t>- Testes de integridade referencial</w:t>
+      </w:r>
+      <w:r>
+        <w:rPr>
+          <w:lang w:val="pt-BR"/>
+        </w:rPr>
+        <w:br/>
+        <w:t>- Verificação de performance (SLAs de tempo)</w:t>
+      </w:r>
+      <w:r>
+        <w:rPr>
+          <w:lang w:val="pt-BR"/>
+        </w:rPr>
+        <w:br/>
+        <w:t>- Validação de formatos de saída (Parquet, SQL)</w:t>
+      </w:r>
+      <w:r>
+        <w:rPr>
+          <w:lang w:val="pt-BR"/>
+        </w:rPr>
+        <w:br/>
+        <w:t>- Monitoramento de uso de recursos (CPU, memória, I/O)</w:t>
+      </w:r>
+      <w:r>
+        <w:rPr>
+          <w:lang w:val="pt-BR"/>
+        </w:rPr>
+        <w:br/>
+      </w:r>
+      <w:r>
+        <w:rPr>
+          <w:lang w:val="pt-BR"/>
+        </w:rPr>
+        <w:br/>
+        <w:t>6.4 Tratamento de Erros e Recuperação</w:t>
+      </w:r>
+      <w:r>
+        <w:rPr>
+          <w:lang w:val="pt-BR"/>
+        </w:rPr>
+        <w:br/>
+      </w:r>
+      <w:r>
+        <w:rPr>
+          <w:lang w:val="pt-BR"/>
+        </w:rPr>
+        <w:br/>
+        <w:t>6.4.1 Estratégias de Retry</w:t>
+      </w:r>
+      <w:r>
+        <w:rPr>
+          <w:lang w:val="pt-BR"/>
+        </w:rPr>
+        <w:br/>
+        <w:t>- Exponential backoff para falhas de rede</w:t>
+      </w:r>
+      <w:r>
+        <w:rPr>
+          <w:lang w:val="pt-BR"/>
+        </w:rPr>
+        <w:br/>
+        <w:t>- Circuit breaker para serviços externos</w:t>
+      </w:r>
+      <w:r>
+        <w:rPr>
+          <w:lang w:val="pt-BR"/>
+        </w:rPr>
+        <w:br/>
+        <w:t>- Dead letter queue para registros problemáticos</w:t>
+      </w:r>
+      <w:r>
+        <w:rPr>
+          <w:lang w:val="pt-BR"/>
+        </w:rPr>
+        <w:br/>
       </w:r>
       <w:r>
         <w:rPr>
           <w:lang w:val="pt-BR"/>
         </w:rPr>
         <w:lastRenderedPageBreak/>
-        <w:t>- Detecção de duplicatas por chaves compostas</w:t>
-      </w:r>
-      <w:r>
-        <w:rPr>
-          <w:lang w:val="pt-BR"/>
-        </w:rPr>
-        <w:br/>
-      </w:r>
-      <w:r>
-        <w:rPr>
-          <w:lang w:val="pt-BR"/>
-        </w:rPr>
-        <w:br/>
-        <w:t>6.3.2 Validações de Transformação</w:t>
-      </w:r>
-      <w:r>
-        <w:rPr>
-          <w:lang w:val="pt-BR"/>
-        </w:rPr>
-        <w:br/>
-        <w:t>- Testes unitários para cada função de transformação</w:t>
-      </w:r>
-      <w:r>
-        <w:rPr>
-          <w:lang w:val="pt-BR"/>
-        </w:rPr>
-        <w:br/>
-        <w:t>- Verificação de conservação de massa (contagens antes/depois)</w:t>
-      </w:r>
-      <w:r>
-        <w:rPr>
-          <w:lang w:val="pt-BR"/>
-        </w:rPr>
-        <w:br/>
-        <w:t>- Validação de regras de negócio específicas da PNAD</w:t>
-      </w:r>
-      <w:r>
-        <w:rPr>
-          <w:lang w:val="pt-BR"/>
-        </w:rPr>
-        <w:br/>
-        <w:t>- Auditoria de campos derivados</w:t>
-      </w:r>
-      <w:r>
-        <w:rPr>
-          <w:lang w:val="pt-BR"/>
-        </w:rPr>
-        <w:br/>
-      </w:r>
-      <w:r>
-        <w:rPr>
-          <w:lang w:val="pt-BR"/>
-        </w:rPr>
-        <w:br/>
-        <w:t>6.3.3 Validações de Carga</w:t>
-      </w:r>
-      <w:r>
-        <w:rPr>
-          <w:lang w:val="pt-BR"/>
-        </w:rPr>
-        <w:br/>
-        <w:t>- Testes de integridade referencial</w:t>
-      </w:r>
-      <w:r>
-        <w:rPr>
-          <w:lang w:val="pt-BR"/>
-        </w:rPr>
-        <w:br/>
-        <w:t>- Verificação de performance (SLAs de tempo)</w:t>
-      </w:r>
-      <w:r>
-        <w:rPr>
-          <w:lang w:val="pt-BR"/>
-        </w:rPr>
-        <w:br/>
-        <w:t>- Validação de formatos de saída (Parquet, SQL)</w:t>
-      </w:r>
-      <w:r>
-        <w:rPr>
-          <w:lang w:val="pt-BR"/>
-        </w:rPr>
-        <w:br/>
-        <w:t>- Monitoramento de uso de recursos (CPU, memória, I/O)</w:t>
-      </w:r>
-      <w:r>
-        <w:rPr>
-          <w:lang w:val="pt-BR"/>
-        </w:rPr>
-        <w:br/>
-      </w:r>
-      <w:r>
-        <w:rPr>
-          <w:lang w:val="pt-BR"/>
-        </w:rPr>
-        <w:br/>
-        <w:t>6.4 Tratamento de Erros e Recuperação</w:t>
-      </w:r>
-      <w:r>
-        <w:rPr>
-          <w:lang w:val="pt-BR"/>
-        </w:rPr>
-        <w:br/>
-      </w:r>
-      <w:r>
-        <w:rPr>
-          <w:lang w:val="pt-BR"/>
-        </w:rPr>
-        <w:br/>
-        <w:t>6.4.1 Estratégias de Retry</w:t>
-      </w:r>
-      <w:r>
-        <w:rPr>
-          <w:lang w:val="pt-BR"/>
-        </w:rPr>
-        <w:br/>
-        <w:t>- Exponential backoff para falhas de rede</w:t>
-      </w:r>
-      <w:r>
-        <w:rPr>
-          <w:lang w:val="pt-BR"/>
-        </w:rPr>
-        <w:br/>
-        <w:t>- Circuit breaker para serviços externos</w:t>
-      </w:r>
-      <w:r>
-        <w:rPr>
-          <w:lang w:val="pt-BR"/>
-        </w:rPr>
-        <w:br/>
-        <w:t>- Dead letter queue para registros problemáticos</w:t>
-      </w:r>
-      <w:r>
-        <w:rPr>
-          <w:lang w:val="pt-BR"/>
-        </w:rPr>
-        <w:br/>
-      </w:r>
-      <w:r>
-        <w:rPr>
-          <w:lang w:val="pt-BR"/>
-        </w:rPr>
         <w:br/>
         <w:t>6.4.2 Logging e Observabilidade</w:t>
       </w:r>
@@ -3397,147 +3894,142 @@
           <w:lang w:val="pt-BR"/>
         </w:rPr>
         <w:br/>
+        <w:t>storage_options = {</w:t>
+      </w:r>
+      <w:r>
+        <w:rPr>
+          <w:lang w:val="pt-BR"/>
+        </w:rPr>
+        <w:br/>
+        <w:t xml:space="preserve">    "key": os.getenv('AWS_ACCESS_KEY_ID'),</w:t>
+      </w:r>
+      <w:r>
+        <w:rPr>
+          <w:lang w:val="pt-BR"/>
+        </w:rPr>
+        <w:br/>
+        <w:t xml:space="preserve">    "secret": os.getenv('AWS_SECRET_ACCESS_KEY'),</w:t>
+      </w:r>
+      <w:r>
+        <w:rPr>
+          <w:lang w:val="pt-BR"/>
+        </w:rPr>
+        <w:br/>
+        <w:t xml:space="preserve">    "token": os.getenv('AWS_SESSION_TOKEN')  # Session token para MFA</w:t>
+      </w:r>
+      <w:r>
+        <w:rPr>
+          <w:lang w:val="pt-BR"/>
+        </w:rPr>
+        <w:br/>
+        <w:t>}</w:t>
+      </w:r>
+      <w:r>
+        <w:rPr>
+          <w:lang w:val="pt-BR"/>
+        </w:rPr>
+        <w:br/>
+      </w:r>
+      <w:r>
+        <w:rPr>
+          <w:lang w:val="pt-BR"/>
+        </w:rPr>
+        <w:br/>
+        <w:t># Validação de conectividade antes de operações críticas</w:t>
+      </w:r>
+      <w:r>
+        <w:rPr>
+          <w:lang w:val="pt-BR"/>
+        </w:rPr>
+        <w:br/>
+        <w:t>try:</w:t>
+      </w:r>
+      <w:r>
+        <w:rPr>
+          <w:lang w:val="pt-BR"/>
+        </w:rPr>
+        <w:br/>
+        <w:t xml:space="preserve">    sts_client = boto3.client('sts', **aws_credentials)</w:t>
+      </w:r>
+      <w:r>
+        <w:rPr>
+          <w:lang w:val="pt-BR"/>
+        </w:rPr>
+        <w:br/>
+        <w:t xml:space="preserve">    identity = sts_client.get_caller_identity()</w:t>
+      </w:r>
+      <w:r>
+        <w:rPr>
+          <w:lang w:val="pt-BR"/>
+        </w:rPr>
+        <w:br/>
+        <w:t xml:space="preserve">    logger.info(f"Autenticado como: {identity['Arn']}")</w:t>
+      </w:r>
+      <w:r>
+        <w:rPr>
+          <w:lang w:val="pt-BR"/>
+        </w:rPr>
+        <w:br/>
+        <w:t>except (BotoCoreError, ClientError) as e:</w:t>
+      </w:r>
+      <w:r>
+        <w:rPr>
+          <w:lang w:val="pt-BR"/>
+        </w:rPr>
+        <w:br/>
+        <w:t xml:space="preserve">    logger.error(f"Falha na autenticação AWS: {e}")</w:t>
+      </w:r>
+      <w:r>
+        <w:rPr>
+          <w:lang w:val="pt-BR"/>
+        </w:rPr>
+        <w:br/>
+        <w:t xml:space="preserve">    sys.exit(1)</w:t>
+      </w:r>
+      <w:r>
+        <w:rPr>
+          <w:lang w:val="pt-BR"/>
+        </w:rPr>
+        <w:br/>
+        <w:t>```</w:t>
+      </w:r>
+      <w:r>
+        <w:rPr>
+          <w:lang w:val="pt-BR"/>
+        </w:rPr>
+        <w:br/>
+      </w:r>
+      <w:r>
+        <w:rPr>
+          <w:lang w:val="pt-BR"/>
+        </w:rPr>
+        <w:br/>
+        <w:t>7.2 Implementação do Método COPY</w:t>
+      </w:r>
+      <w:r>
+        <w:rPr>
+          <w:lang w:val="pt-BR"/>
+        </w:rPr>
+        <w:br/>
+      </w:r>
+      <w:r>
+        <w:rPr>
+          <w:lang w:val="pt-BR"/>
+        </w:rPr>
+        <w:br/>
+        <w:t>O coração da performance do sistema reside na implementação otimizada do comando COPY do PostgreSQL:</w:t>
+      </w:r>
+      <w:r>
+        <w:rPr>
+          <w:lang w:val="pt-BR"/>
+        </w:rPr>
+        <w:br/>
       </w:r>
       <w:r>
         <w:rPr>
           <w:lang w:val="pt-BR"/>
         </w:rPr>
         <w:lastRenderedPageBreak/>
-        <w:t>storage_options = {</w:t>
-      </w:r>
-      <w:r>
-        <w:rPr>
-          <w:lang w:val="pt-BR"/>
-        </w:rPr>
-        <w:br/>
-        <w:t xml:space="preserve">    "key": os.getenv('AWS_ACCESS_KEY_ID'),</w:t>
-      </w:r>
-      <w:r>
-        <w:rPr>
-          <w:lang w:val="pt-BR"/>
-        </w:rPr>
-        <w:br/>
-        <w:t xml:space="preserve">    "secret": os.getenv('AWS_SECRET_ACCESS_KEY'),</w:t>
-      </w:r>
-      <w:r>
-        <w:rPr>
-          <w:lang w:val="pt-BR"/>
-        </w:rPr>
-        <w:br/>
-        <w:t xml:space="preserve">    "token": os.getenv('AWS_SESSION_TOKEN')  # Session token para MFA</w:t>
-      </w:r>
-      <w:r>
-        <w:rPr>
-          <w:lang w:val="pt-BR"/>
-        </w:rPr>
-        <w:br/>
-        <w:t>}</w:t>
-      </w:r>
-      <w:r>
-        <w:rPr>
-          <w:lang w:val="pt-BR"/>
-        </w:rPr>
-        <w:br/>
-      </w:r>
-      <w:r>
-        <w:rPr>
-          <w:lang w:val="pt-BR"/>
-        </w:rPr>
-        <w:br/>
-        <w:t># Validação de conectividade antes de operações críticas</w:t>
-      </w:r>
-      <w:r>
-        <w:rPr>
-          <w:lang w:val="pt-BR"/>
-        </w:rPr>
-        <w:br/>
-        <w:t>try:</w:t>
-      </w:r>
-      <w:r>
-        <w:rPr>
-          <w:lang w:val="pt-BR"/>
-        </w:rPr>
-        <w:br/>
-        <w:t xml:space="preserve">    sts_client = boto3.client('sts', **aws_credentials)</w:t>
-      </w:r>
-      <w:r>
-        <w:rPr>
-          <w:lang w:val="pt-BR"/>
-        </w:rPr>
-        <w:br/>
-        <w:t xml:space="preserve">    identity = sts_client.get_caller_identity()</w:t>
-      </w:r>
-      <w:r>
-        <w:rPr>
-          <w:lang w:val="pt-BR"/>
-        </w:rPr>
-        <w:br/>
-        <w:t xml:space="preserve">    logger.info(f"Autenticado como: {identity['Arn']}")</w:t>
-      </w:r>
-      <w:r>
-        <w:rPr>
-          <w:lang w:val="pt-BR"/>
-        </w:rPr>
-        <w:br/>
-        <w:t>except (BotoCoreError, ClientError) as e:</w:t>
-      </w:r>
-      <w:r>
-        <w:rPr>
-          <w:lang w:val="pt-BR"/>
-        </w:rPr>
-        <w:br/>
-        <w:t xml:space="preserve">    logger.error(f"Falha na autenticação AWS: {e}")</w:t>
-      </w:r>
-      <w:r>
-        <w:rPr>
-          <w:lang w:val="pt-BR"/>
-        </w:rPr>
-        <w:br/>
-        <w:t xml:space="preserve">    sys.exit(1)</w:t>
-      </w:r>
-      <w:r>
-        <w:rPr>
-          <w:lang w:val="pt-BR"/>
-        </w:rPr>
-        <w:br/>
-        <w:t>```</w:t>
-      </w:r>
-      <w:r>
-        <w:rPr>
-          <w:lang w:val="pt-BR"/>
-        </w:rPr>
-        <w:br/>
-      </w:r>
-      <w:r>
-        <w:rPr>
-          <w:lang w:val="pt-BR"/>
-        </w:rPr>
-        <w:br/>
-        <w:t>7.2 Implementação do Método COPY</w:t>
-      </w:r>
-      <w:r>
-        <w:rPr>
-          <w:lang w:val="pt-BR"/>
-        </w:rPr>
-        <w:br/>
-      </w:r>
-      <w:r>
-        <w:rPr>
-          <w:lang w:val="pt-BR"/>
-        </w:rPr>
-        <w:br/>
-        <w:t>O coração da performance do sistema reside na implementação otimizada do comando COPY do PostgreSQL:</w:t>
-      </w:r>
-      <w:r>
-        <w:rPr>
-          <w:lang w:val="pt-BR"/>
-        </w:rPr>
-        <w:br/>
-      </w:r>
-      <w:r>
-        <w:rPr>
-          <w:lang w:val="pt-BR"/>
-        </w:rPr>
         <w:br/>
         <w:t>```python</w:t>
       </w:r>
@@ -3693,152 +4185,152 @@
           <w:lang w:val="pt-BR"/>
         </w:rPr>
         <w:br/>
+        <w:t xml:space="preserve">        cursor.copy_expert(</w:t>
+      </w:r>
+      <w:r>
+        <w:rPr>
+          <w:lang w:val="pt-BR"/>
+        </w:rPr>
+        <w:br/>
+        <w:t xml:space="preserve">            f"""COPY {table_name} FROM STDIN WITH (</w:t>
+      </w:r>
+      <w:r>
+        <w:rPr>
+          <w:lang w:val="pt-BR"/>
+        </w:rPr>
+        <w:br/>
+        <w:t xml:space="preserve">                FORMAT CSV,</w:t>
+      </w:r>
+      <w:r>
+        <w:rPr>
+          <w:lang w:val="pt-BR"/>
+        </w:rPr>
+        <w:br/>
+        <w:t xml:space="preserve">                HEADER TRUE,</w:t>
+      </w:r>
+      <w:r>
+        <w:rPr>
+          <w:lang w:val="pt-BR"/>
+        </w:rPr>
+        <w:br/>
+        <w:t xml:space="preserve">                DELIMITER ',',</w:t>
+      </w:r>
+      <w:r>
+        <w:rPr>
+          <w:lang w:val="pt-BR"/>
+        </w:rPr>
+        <w:br/>
+        <w:t xml:space="preserve">                QUOTE '"',</w:t>
+      </w:r>
+      <w:r>
+        <w:rPr>
+          <w:lang w:val="pt-BR"/>
+        </w:rPr>
+        <w:br/>
+        <w:t xml:space="preserve">                ESCAPE '"'</w:t>
+      </w:r>
+      <w:r>
+        <w:rPr>
+          <w:lang w:val="pt-BR"/>
+        </w:rPr>
+        <w:br/>
+        <w:t xml:space="preserve">            )""", </w:t>
+      </w:r>
+      <w:r>
+        <w:rPr>
+          <w:lang w:val="pt-BR"/>
+        </w:rPr>
+        <w:br/>
+        <w:t xml:space="preserve">            csv_buffer</w:t>
+      </w:r>
+      <w:r>
+        <w:rPr>
+          <w:lang w:val="pt-BR"/>
+        </w:rPr>
+        <w:br/>
+        <w:t xml:space="preserve">        )</w:t>
+      </w:r>
+      <w:r>
+        <w:rPr>
+          <w:lang w:val="pt-BR"/>
+        </w:rPr>
+        <w:br/>
+        <w:t xml:space="preserve">        </w:t>
+      </w:r>
+      <w:r>
+        <w:rPr>
+          <w:lang w:val="pt-BR"/>
+        </w:rPr>
+        <w:br/>
+        <w:t xml:space="preserve">        conn.commit()</w:t>
+      </w:r>
+      <w:r>
+        <w:rPr>
+          <w:lang w:val="pt-BR"/>
+        </w:rPr>
+        <w:br/>
+        <w:t xml:space="preserve">        </w:t>
+      </w:r>
+      <w:r>
+        <w:rPr>
+          <w:lang w:val="pt-BR"/>
+        </w:rPr>
+        <w:br/>
+        <w:t xml:space="preserve">        # Validação pós-carga</w:t>
+      </w:r>
+      <w:r>
+        <w:rPr>
+          <w:lang w:val="pt-BR"/>
+        </w:rPr>
+        <w:br/>
+        <w:t xml:space="preserve">        cursor.execute(f"SELECT COUNT(*) FROM {table_name};")</w:t>
+      </w:r>
+      <w:r>
+        <w:rPr>
+          <w:lang w:val="pt-BR"/>
+        </w:rPr>
+        <w:br/>
+        <w:t xml:space="preserve">        row_count = cursor.fetchone()[0]</w:t>
+      </w:r>
+      <w:r>
+        <w:rPr>
+          <w:lang w:val="pt-BR"/>
+        </w:rPr>
+        <w:br/>
+        <w:t xml:space="preserve">        </w:t>
+      </w:r>
+      <w:r>
+        <w:rPr>
+          <w:lang w:val="pt-BR"/>
+        </w:rPr>
+        <w:br/>
+        <w:t xml:space="preserve">        logger.info(f"Sucesso: {row_count:,} registros carregados em {table_name}")</w:t>
+      </w:r>
+      <w:r>
+        <w:rPr>
+          <w:lang w:val="pt-BR"/>
+        </w:rPr>
+        <w:br/>
+        <w:t xml:space="preserve">        </w:t>
+      </w:r>
+      <w:r>
+        <w:rPr>
+          <w:lang w:val="pt-BR"/>
+        </w:rPr>
+        <w:br/>
+        <w:t xml:space="preserve">    except Exception as e:</w:t>
+      </w:r>
+      <w:r>
+        <w:rPr>
+          <w:lang w:val="pt-BR"/>
+        </w:rPr>
+        <w:br/>
       </w:r>
       <w:r>
         <w:rPr>
           <w:lang w:val="pt-BR"/>
         </w:rPr>
         <w:lastRenderedPageBreak/>
-        <w:t xml:space="preserve">        cursor.copy_expert(</w:t>
-      </w:r>
-      <w:r>
-        <w:rPr>
-          <w:lang w:val="pt-BR"/>
-        </w:rPr>
-        <w:br/>
-        <w:t xml:space="preserve">            f"""COPY {table_name} FROM STDIN WITH (</w:t>
-      </w:r>
-      <w:r>
-        <w:rPr>
-          <w:lang w:val="pt-BR"/>
-        </w:rPr>
-        <w:br/>
-        <w:t xml:space="preserve">                FORMAT CSV,</w:t>
-      </w:r>
-      <w:r>
-        <w:rPr>
-          <w:lang w:val="pt-BR"/>
-        </w:rPr>
-        <w:br/>
-        <w:t xml:space="preserve">                HEADER TRUE,</w:t>
-      </w:r>
-      <w:r>
-        <w:rPr>
-          <w:lang w:val="pt-BR"/>
-        </w:rPr>
-        <w:br/>
-        <w:t xml:space="preserve">                DELIMITER ',',</w:t>
-      </w:r>
-      <w:r>
-        <w:rPr>
-          <w:lang w:val="pt-BR"/>
-        </w:rPr>
-        <w:br/>
-        <w:t xml:space="preserve">                QUOTE '"',</w:t>
-      </w:r>
-      <w:r>
-        <w:rPr>
-          <w:lang w:val="pt-BR"/>
-        </w:rPr>
-        <w:br/>
-        <w:t xml:space="preserve">                ESCAPE '"'</w:t>
-      </w:r>
-      <w:r>
-        <w:rPr>
-          <w:lang w:val="pt-BR"/>
-        </w:rPr>
-        <w:br/>
-        <w:t xml:space="preserve">            )""", </w:t>
-      </w:r>
-      <w:r>
-        <w:rPr>
-          <w:lang w:val="pt-BR"/>
-        </w:rPr>
-        <w:br/>
-        <w:t xml:space="preserve">            csv_buffer</w:t>
-      </w:r>
-      <w:r>
-        <w:rPr>
-          <w:lang w:val="pt-BR"/>
-        </w:rPr>
-        <w:br/>
-        <w:t xml:space="preserve">        )</w:t>
-      </w:r>
-      <w:r>
-        <w:rPr>
-          <w:lang w:val="pt-BR"/>
-        </w:rPr>
-        <w:br/>
-        <w:t xml:space="preserve">        </w:t>
-      </w:r>
-      <w:r>
-        <w:rPr>
-          <w:lang w:val="pt-BR"/>
-        </w:rPr>
-        <w:br/>
-        <w:t xml:space="preserve">        conn.commit()</w:t>
-      </w:r>
-      <w:r>
-        <w:rPr>
-          <w:lang w:val="pt-BR"/>
-        </w:rPr>
-        <w:br/>
-        <w:t xml:space="preserve">        </w:t>
-      </w:r>
-      <w:r>
-        <w:rPr>
-          <w:lang w:val="pt-BR"/>
-        </w:rPr>
-        <w:br/>
-        <w:t xml:space="preserve">        # Validação pós-carga</w:t>
-      </w:r>
-      <w:r>
-        <w:rPr>
-          <w:lang w:val="pt-BR"/>
-        </w:rPr>
-        <w:br/>
-        <w:t xml:space="preserve">        cursor.execute(f"SELECT COUNT(*) FROM {table_name};")</w:t>
-      </w:r>
-      <w:r>
-        <w:rPr>
-          <w:lang w:val="pt-BR"/>
-        </w:rPr>
-        <w:br/>
-        <w:t xml:space="preserve">        row_count = cursor.fetchone()[0]</w:t>
-      </w:r>
-      <w:r>
-        <w:rPr>
-          <w:lang w:val="pt-BR"/>
-        </w:rPr>
-        <w:br/>
-        <w:t xml:space="preserve">        </w:t>
-      </w:r>
-      <w:r>
-        <w:rPr>
-          <w:lang w:val="pt-BR"/>
-        </w:rPr>
-        <w:br/>
-        <w:t xml:space="preserve">        logger.info(f"Sucesso: {row_count:,} registros carregados em {table_name}")</w:t>
-      </w:r>
-      <w:r>
-        <w:rPr>
-          <w:lang w:val="pt-BR"/>
-        </w:rPr>
-        <w:br/>
-        <w:t xml:space="preserve">        </w:t>
-      </w:r>
-      <w:r>
-        <w:rPr>
-          <w:lang w:val="pt-BR"/>
-        </w:rPr>
-        <w:br/>
-        <w:t xml:space="preserve">    except Exception as e:</w:t>
-      </w:r>
-      <w:r>
-        <w:rPr>
-          <w:lang w:val="pt-BR"/>
-        </w:rPr>
-        <w:br/>
         <w:t xml:space="preserve">        conn.rollback()</w:t>
       </w:r>
       <w:r>
@@ -3988,13 +4480,6 @@
           <w:lang w:val="pt-BR"/>
         </w:rPr>
         <w:br/>
-      </w:r>
-      <w:r>
-        <w:rPr>
-          <w:lang w:val="pt-BR"/>
-        </w:rPr>
-        <w:lastRenderedPageBreak/>
-        <w:br/>
         <w:t>11. REFERÊNCIAS BIBLIOGRÁFICAS</w:t>
       </w:r>
       <w:r>
@@ -4010,75 +4495,92 @@
         <w:br/>
         <w:t xml:space="preserve">[1] IBGE - Instituto Brasileiro de Geografia e Estatística. "PNAD COVID-19: Pesquisa Nacional por Amostra de Domicílios - COVID-19". Rio de Janeiro: IBGE, 2020. Disponível em: </w:t>
       </w:r>
-      <w:hyperlink r:id="rId6" w:history="1">
+      <w:r>
+        <w:fldChar w:fldCharType="begin"/>
+      </w:r>
+      <w:r>
+        <w:rPr>
+          <w:lang w:val="pt-BR"/>
+        </w:rPr>
+        <w:instrText xml:space="preserve"> HYPERLINK "https://covid19.ibge.gov.br/pnad-covid/" </w:instrText>
+      </w:r>
+      <w:r>
+        <w:fldChar w:fldCharType="separate"/>
+      </w:r>
+      <w:r>
+        <w:rPr>
+          <w:rStyle w:val="Hyperlink"/>
+          <w:lang w:val="pt-BR"/>
+        </w:rPr>
+        <w:t>https://covid19.ibge.gov.br/pnad-covid/</w:t>
+      </w:r>
+      <w:r>
+        <w:rPr>
+          <w:rStyle w:val="Hyperlink"/>
+          <w:lang w:val="pt-BR"/>
+        </w:rPr>
+        <w:fldChar w:fldCharType="end"/>
+      </w:r>
+      <w:r>
+        <w:rPr>
+          <w:lang w:val="pt-BR"/>
+        </w:rPr>
+        <w:t xml:space="preserve"> </w:t>
+      </w:r>
+      <w:r>
+        <w:rPr>
+          <w:lang w:val="pt-BR"/>
+        </w:rPr>
+        <w:br/>
+      </w:r>
+      <w:r>
+        <w:rPr>
+          <w:lang w:val="pt-BR"/>
+        </w:rPr>
+        <w:br/>
+        <w:t xml:space="preserve">[2] Databricks Inc. </w:t>
+      </w:r>
+      <w:r>
+        <w:t xml:space="preserve">"The Databricks Lakehouse Platform". Databricks Lakehouse Architecture Guide, 2021. </w:t>
+      </w:r>
+      <w:proofErr w:type="spellStart"/>
+      <w:r>
+        <w:t>Disponível</w:t>
+      </w:r>
+      <w:proofErr w:type="spellEnd"/>
+      <w:r>
+        <w:t xml:space="preserve"> </w:t>
+      </w:r>
+      <w:proofErr w:type="spellStart"/>
+      <w:r>
+        <w:t>em</w:t>
+      </w:r>
+      <w:proofErr w:type="spellEnd"/>
+      <w:r>
+        <w:t xml:space="preserve">: </w:t>
+      </w:r>
+      <w:hyperlink r:id="rId12" w:history="1">
         <w:r>
           <w:rPr>
             <w:rStyle w:val="Hyperlink"/>
-            <w:lang w:val="pt-BR"/>
-          </w:rPr>
-          <w:t>https://covid19.ibge.gov.br/pnad-covid/</w:t>
-        </w:r>
-      </w:hyperlink>
-      <w:r>
-        <w:rPr>
-          <w:lang w:val="pt-BR"/>
-        </w:rPr>
-        <w:t xml:space="preserve"> </w:t>
-      </w:r>
-      <w:r>
-        <w:rPr>
-          <w:lang w:val="pt-BR"/>
-        </w:rPr>
-        <w:br/>
-      </w:r>
-      <w:r>
-        <w:rPr>
-          <w:lang w:val="pt-BR"/>
-        </w:rPr>
-        <w:br/>
-        <w:t xml:space="preserve">[2] Databricks Inc. </w:t>
-      </w:r>
-      <w:r>
-        <w:t xml:space="preserve">"The Databricks Lakehouse Platform". Databricks Lakehouse Architecture Guide, 2021. </w:t>
-      </w:r>
-      <w:r>
-        <w:rPr>
-          <w:lang w:val="pt-BR"/>
-        </w:rPr>
-        <w:t xml:space="preserve">Disponível em: </w:t>
-      </w:r>
-      <w:hyperlink r:id="rId7" w:history="1">
-        <w:r>
-          <w:rPr>
-            <w:rStyle w:val="Hyperlink"/>
-            <w:lang w:val="pt-BR"/>
           </w:rPr>
           <w:t>https://databricks.com/glossary/medallion-architecture</w:t>
         </w:r>
       </w:hyperlink>
       <w:r>
-        <w:rPr>
-          <w:lang w:val="pt-BR"/>
-        </w:rPr>
         <w:t xml:space="preserve"> </w:t>
       </w:r>
       <w:r>
-        <w:rPr>
-          <w:lang w:val="pt-BR"/>
-        </w:rPr>
-        <w:br/>
-      </w:r>
-      <w:r>
-        <w:rPr>
-          <w:lang w:val="pt-BR"/>
-        </w:rPr>
+        <w:br/>
+      </w:r>
+      <w:r>
         <w:br/>
         <w:t xml:space="preserve">[3] Amazon Web Services. </w:t>
       </w:r>
       <w:r>
         <w:t xml:space="preserve">"AWS Well-Architected Framework". Seattle: AWS, 2022. Disponível em: </w:t>
       </w:r>
-      <w:hyperlink r:id="rId8" w:history="1">
+      <w:hyperlink r:id="rId13" w:history="1">
         <w:r>
           <w:rPr>
             <w:rStyle w:val="Hyperlink"/>
@@ -4108,7 +4610,11 @@
       </w:r>
       <w:r>
         <w:br/>
-        <w:t>[6] Kleppmann, M. "Designing Data-Intensive Applications: The Big Ideas Behind Reliable, Scalable, and Maintainable Systems". Sebastopol: O'Reilly Media, 2017.</w:t>
+        <w:t xml:space="preserve">[6] Kleppmann, M. "Designing Data-Intensive Applications: The Big Ideas Behind Reliable, </w:t>
+      </w:r>
+      <w:r>
+        <w:lastRenderedPageBreak/>
+        <w:t>Scalable, and Maintainable Systems". Sebastopol: O'Reilly Media, 2017.</w:t>
       </w:r>
       <w:r>
         <w:br/>
@@ -4123,7 +4629,7 @@
         </w:rPr>
         <w:t xml:space="preserve">2021. Disponível em: </w:t>
       </w:r>
-      <w:hyperlink r:id="rId9" w:history="1">
+      <w:hyperlink r:id="rId14" w:history="1">
         <w:r>
           <w:rPr>
             <w:rStyle w:val="Hyperlink"/>
@@ -4151,7 +4657,7 @@
         <w:br/>
         <w:t xml:space="preserve">[8] Apache Software Foundation. "Apache Parquet Documentation". 2023. Disponível em: </w:t>
       </w:r>
-      <w:hyperlink r:id="rId10" w:history="1">
+      <w:hyperlink r:id="rId15" w:history="1">
         <w:r>
           <w:rPr>
             <w:rStyle w:val="Hyperlink"/>
@@ -4192,7 +4698,7 @@
         <w:br/>
         <w:t xml:space="preserve">[10] Python Software Foundation. "Python Enhancement Proposal 8 (PEP 8) - Style Guide for Python Code". 2001. Disponível em: </w:t>
       </w:r>
-      <w:hyperlink r:id="rId11" w:history="1">
+      <w:hyperlink r:id="rId16" w:history="1">
         <w:r>
           <w:rPr>
             <w:rStyle w:val="Hyperlink"/>
@@ -16497,7 +17003,7 @@
 </file>
 
 <file path=customXml/itemProps1.xml><?xml version="1.0" encoding="utf-8"?>
-<ds:datastoreItem xmlns:ds="http://schemas.openxmlformats.org/officeDocument/2006/customXml" ds:itemID="{EA2D3CEF-BE7C-4590-B62F-2E1BADD72BCB}">
+<ds:datastoreItem xmlns:ds="http://schemas.openxmlformats.org/officeDocument/2006/customXml" ds:itemID="{A7C53037-B07D-4F6F-91C6-7136543A6AAF}">
   <ds:schemaRefs>
     <ds:schemaRef ds:uri="http://schemas.openxmlformats.org/officeDocument/2006/bibliography"/>
   </ds:schemaRefs>

</xml_diff>